<commit_message>
updated with additional fields
</commit_message>
<xml_diff>
--- a/templates/inspection_form_template.docx
+++ b/templates/inspection_form_template.docx
@@ -158,7 +158,7 @@
     </w:p>
     <w:tbl>
       <w:tblPr>
-        <w:tblW w:w="0" w:type="auto"/>
+        <w:tblW w:w="8923" w:type="dxa"/>
         <w:tblBorders>
           <w:top w:val="single" w:sz="6" w:space="0" w:color="auto"/>
           <w:left w:val="single" w:sz="6" w:space="0" w:color="auto"/>
@@ -171,8 +171,7 @@
       <w:tblGrid>
         <w:gridCol w:w="2040"/>
         <w:gridCol w:w="1275"/>
-        <w:gridCol w:w="3135"/>
-        <w:gridCol w:w="2565"/>
+        <w:gridCol w:w="5608"/>
       </w:tblGrid>
       <w:tr>
         <w:trPr>
@@ -258,7 +257,7 @@
         </w:tc>
         <w:tc>
           <w:tcPr>
-            <w:tcW w:w="3135" w:type="dxa"/>
+            <w:tcW w:w="5608" w:type="dxa"/>
             <w:tcBorders>
               <w:top w:val="single" w:sz="6" w:space="0" w:color="929292"/>
               <w:left w:val="single" w:sz="6" w:space="0" w:color="5E5E5E"/>
@@ -292,45 +291,6 @@
                 <w:szCs w:val="22"/>
               </w:rPr>
               <w:t>Notes</w:t>
-            </w:r>
-          </w:p>
-        </w:tc>
-        <w:tc>
-          <w:tcPr>
-            <w:tcW w:w="2565" w:type="dxa"/>
-            <w:tcBorders>
-              <w:top w:val="single" w:sz="6" w:space="0" w:color="929292"/>
-              <w:left w:val="single" w:sz="6" w:space="0" w:color="5E5E5E"/>
-              <w:bottom w:val="single" w:sz="6" w:space="0" w:color="89847F"/>
-              <w:right w:val="single" w:sz="6" w:space="0" w:color="929292"/>
-            </w:tcBorders>
-            <w:shd w:val="clear" w:color="auto" w:fill="A6A6A6" w:themeFill="background1" w:themeFillShade="A6"/>
-            <w:tcMar>
-              <w:top w:w="75" w:type="dxa"/>
-              <w:left w:w="75" w:type="dxa"/>
-              <w:bottom w:w="75" w:type="dxa"/>
-              <w:right w:w="75" w:type="dxa"/>
-            </w:tcMar>
-          </w:tcPr>
-          <w:p>
-            <w:pPr>
-              <w:rPr>
-                <w:rFonts w:ascii="Urbanist" w:eastAsia="Urbanist" w:hAnsi="Urbanist" w:cs="Urbanist"/>
-                <w:b/>
-                <w:bCs/>
-                <w:sz w:val="22"/>
-                <w:szCs w:val="22"/>
-              </w:rPr>
-            </w:pPr>
-            <w:r>
-              <w:rPr>
-                <w:rFonts w:ascii="Urbanist" w:eastAsia="Urbanist" w:hAnsi="Urbanist" w:cs="Urbanist"/>
-                <w:b/>
-                <w:bCs/>
-                <w:sz w:val="22"/>
-                <w:szCs w:val="22"/>
-              </w:rPr>
-              <w:t>Images</w:t>
             </w:r>
           </w:p>
         </w:tc>
@@ -442,7 +402,7 @@
         </w:tc>
         <w:tc>
           <w:tcPr>
-            <w:tcW w:w="3135" w:type="dxa"/>
+            <w:tcW w:w="5608" w:type="dxa"/>
             <w:tcBorders>
               <w:top w:val="single" w:sz="6" w:space="0" w:color="89847F"/>
               <w:left w:val="single" w:sz="6" w:space="0" w:color="929292"/>
@@ -499,35 +459,6 @@
               </w:rPr>
               <w:t>}}</w:t>
             </w:r>
-          </w:p>
-        </w:tc>
-        <w:tc>
-          <w:tcPr>
-            <w:tcW w:w="2565" w:type="dxa"/>
-            <w:tcBorders>
-              <w:top w:val="single" w:sz="6" w:space="0" w:color="89847F"/>
-              <w:left w:val="single" w:sz="6" w:space="0" w:color="929292"/>
-              <w:bottom w:val="single" w:sz="6" w:space="0" w:color="929292"/>
-              <w:right w:val="single" w:sz="6" w:space="0" w:color="929292"/>
-            </w:tcBorders>
-            <w:shd w:val="clear" w:color="auto" w:fill="D9D9D9" w:themeFill="background1" w:themeFillShade="D9"/>
-            <w:tcMar>
-              <w:top w:w="75" w:type="dxa"/>
-              <w:left w:w="75" w:type="dxa"/>
-              <w:bottom w:w="75" w:type="dxa"/>
-              <w:right w:w="75" w:type="dxa"/>
-            </w:tcMar>
-          </w:tcPr>
-          <w:p>
-            <w:pPr>
-              <w:rPr>
-                <w:rFonts w:ascii="Urbanist" w:eastAsia="Urbanist" w:hAnsi="Urbanist" w:cs="Urbanist"/>
-                <w:b/>
-                <w:bCs/>
-                <w:sz w:val="22"/>
-                <w:szCs w:val="22"/>
-              </w:rPr>
-            </w:pPr>
           </w:p>
         </w:tc>
       </w:tr>
@@ -602,13 +533,31 @@
                 <w:sz w:val="22"/>
                 <w:szCs w:val="22"/>
               </w:rPr>
-              <w:t>Good</w:t>
+              <w:t>{{</w:t>
+            </w:r>
+            <w:proofErr w:type="spellStart"/>
+            <w:r>
+              <w:rPr>
+                <w:rFonts w:ascii="Urbanist" w:eastAsia="Urbanist" w:hAnsi="Urbanist" w:cs="Urbanist"/>
+                <w:sz w:val="22"/>
+                <w:szCs w:val="22"/>
+              </w:rPr>
+              <w:t>floor_status</w:t>
+            </w:r>
+            <w:proofErr w:type="spellEnd"/>
+            <w:r>
+              <w:rPr>
+                <w:rFonts w:ascii="Urbanist" w:eastAsia="Urbanist" w:hAnsi="Urbanist" w:cs="Urbanist"/>
+                <w:sz w:val="22"/>
+                <w:szCs w:val="22"/>
+              </w:rPr>
+              <w:t>}}</w:t>
             </w:r>
           </w:p>
         </w:tc>
         <w:tc>
           <w:tcPr>
-            <w:tcW w:w="3135" w:type="dxa"/>
+            <w:tcW w:w="5608" w:type="dxa"/>
             <w:tcBorders>
               <w:top w:val="single" w:sz="6" w:space="0" w:color="929292"/>
               <w:left w:val="single" w:sz="6" w:space="0" w:color="929292"/>
@@ -631,33 +580,32 @@
                 <w:szCs w:val="22"/>
               </w:rPr>
             </w:pPr>
-          </w:p>
-        </w:tc>
-        <w:tc>
-          <w:tcPr>
-            <w:tcW w:w="2565" w:type="dxa"/>
-            <w:tcBorders>
-              <w:top w:val="single" w:sz="6" w:space="0" w:color="929292"/>
-              <w:left w:val="single" w:sz="6" w:space="0" w:color="929292"/>
-              <w:bottom w:val="single" w:sz="6" w:space="0" w:color="929292"/>
-              <w:right w:val="single" w:sz="6" w:space="0" w:color="929292"/>
-            </w:tcBorders>
-            <w:shd w:val="clear" w:color="auto" w:fill="FFFFFF" w:themeFill="background1"/>
-            <w:tcMar>
-              <w:top w:w="75" w:type="dxa"/>
-              <w:left w:w="75" w:type="dxa"/>
-              <w:bottom w:w="75" w:type="dxa"/>
-              <w:right w:w="75" w:type="dxa"/>
-            </w:tcMar>
-          </w:tcPr>
-          <w:p>
-            <w:pPr>
-              <w:rPr>
-                <w:rFonts w:ascii="Urbanist" w:eastAsia="Urbanist" w:hAnsi="Urbanist" w:cs="Urbanist"/>
-                <w:sz w:val="22"/>
-                <w:szCs w:val="22"/>
-              </w:rPr>
-            </w:pPr>
+            <w:r>
+              <w:rPr>
+                <w:rFonts w:ascii="Urbanist" w:eastAsia="Urbanist" w:hAnsi="Urbanist" w:cs="Urbanist"/>
+                <w:sz w:val="22"/>
+                <w:szCs w:val="22"/>
+              </w:rPr>
+              <w:t>{{</w:t>
+            </w:r>
+            <w:proofErr w:type="spellStart"/>
+            <w:r>
+              <w:rPr>
+                <w:rFonts w:ascii="Urbanist" w:eastAsia="Urbanist" w:hAnsi="Urbanist" w:cs="Urbanist"/>
+                <w:sz w:val="22"/>
+                <w:szCs w:val="22"/>
+              </w:rPr>
+              <w:t>floor_notes</w:t>
+            </w:r>
+            <w:proofErr w:type="spellEnd"/>
+            <w:r>
+              <w:rPr>
+                <w:rFonts w:ascii="Urbanist" w:eastAsia="Urbanist" w:hAnsi="Urbanist" w:cs="Urbanist"/>
+                <w:sz w:val="22"/>
+                <w:szCs w:val="22"/>
+              </w:rPr>
+              <w:t>}}</w:t>
+            </w:r>
           </w:p>
         </w:tc>
       </w:tr>
@@ -732,13 +680,31 @@
                 <w:sz w:val="22"/>
                 <w:szCs w:val="22"/>
               </w:rPr>
-              <w:t>Good</w:t>
+              <w:t>{{</w:t>
+            </w:r>
+            <w:proofErr w:type="spellStart"/>
+            <w:r>
+              <w:rPr>
+                <w:rFonts w:ascii="Urbanist" w:eastAsia="Urbanist" w:hAnsi="Urbanist" w:cs="Urbanist"/>
+                <w:sz w:val="22"/>
+                <w:szCs w:val="22"/>
+              </w:rPr>
+              <w:t>door_status</w:t>
+            </w:r>
+            <w:proofErr w:type="spellEnd"/>
+            <w:r>
+              <w:rPr>
+                <w:rFonts w:ascii="Urbanist" w:eastAsia="Urbanist" w:hAnsi="Urbanist" w:cs="Urbanist"/>
+                <w:sz w:val="22"/>
+                <w:szCs w:val="22"/>
+              </w:rPr>
+              <w:t>}}</w:t>
             </w:r>
           </w:p>
         </w:tc>
         <w:tc>
           <w:tcPr>
-            <w:tcW w:w="3135" w:type="dxa"/>
+            <w:tcW w:w="5608" w:type="dxa"/>
             <w:tcBorders>
               <w:top w:val="single" w:sz="6" w:space="0" w:color="929292"/>
               <w:left w:val="single" w:sz="6" w:space="0" w:color="929292"/>
@@ -761,33 +727,32 @@
                 <w:szCs w:val="22"/>
               </w:rPr>
             </w:pPr>
-          </w:p>
-        </w:tc>
-        <w:tc>
-          <w:tcPr>
-            <w:tcW w:w="2565" w:type="dxa"/>
-            <w:tcBorders>
-              <w:top w:val="single" w:sz="6" w:space="0" w:color="929292"/>
-              <w:left w:val="single" w:sz="6" w:space="0" w:color="929292"/>
-              <w:bottom w:val="single" w:sz="6" w:space="0" w:color="929292"/>
-              <w:right w:val="single" w:sz="6" w:space="0" w:color="929292"/>
-            </w:tcBorders>
-            <w:shd w:val="clear" w:color="auto" w:fill="FFFFFF" w:themeFill="background1"/>
-            <w:tcMar>
-              <w:top w:w="75" w:type="dxa"/>
-              <w:left w:w="75" w:type="dxa"/>
-              <w:bottom w:w="75" w:type="dxa"/>
-              <w:right w:w="75" w:type="dxa"/>
-            </w:tcMar>
-          </w:tcPr>
-          <w:p>
-            <w:pPr>
-              <w:rPr>
-                <w:rFonts w:ascii="Urbanist" w:eastAsia="Urbanist" w:hAnsi="Urbanist" w:cs="Urbanist"/>
-                <w:sz w:val="22"/>
-                <w:szCs w:val="22"/>
-              </w:rPr>
-            </w:pPr>
+            <w:r>
+              <w:rPr>
+                <w:rFonts w:ascii="Urbanist" w:eastAsia="Urbanist" w:hAnsi="Urbanist" w:cs="Urbanist"/>
+                <w:sz w:val="22"/>
+                <w:szCs w:val="22"/>
+              </w:rPr>
+              <w:t>{{</w:t>
+            </w:r>
+            <w:proofErr w:type="spellStart"/>
+            <w:r>
+              <w:rPr>
+                <w:rFonts w:ascii="Urbanist" w:eastAsia="Urbanist" w:hAnsi="Urbanist" w:cs="Urbanist"/>
+                <w:sz w:val="22"/>
+                <w:szCs w:val="22"/>
+              </w:rPr>
+              <w:t>door_notes</w:t>
+            </w:r>
+            <w:proofErr w:type="spellEnd"/>
+            <w:r>
+              <w:rPr>
+                <w:rFonts w:ascii="Urbanist" w:eastAsia="Urbanist" w:hAnsi="Urbanist" w:cs="Urbanist"/>
+                <w:sz w:val="22"/>
+                <w:szCs w:val="22"/>
+              </w:rPr>
+              <w:t>}}</w:t>
+            </w:r>
           </w:p>
         </w:tc>
       </w:tr>
@@ -862,13 +827,31 @@
                 <w:sz w:val="22"/>
                 <w:szCs w:val="22"/>
               </w:rPr>
-              <w:t>Good</w:t>
+              <w:t>{{</w:t>
+            </w:r>
+            <w:proofErr w:type="spellStart"/>
+            <w:r>
+              <w:rPr>
+                <w:rFonts w:ascii="Urbanist" w:eastAsia="Urbanist" w:hAnsi="Urbanist" w:cs="Urbanist"/>
+                <w:sz w:val="22"/>
+                <w:szCs w:val="22"/>
+              </w:rPr>
+              <w:t>lights_status</w:t>
+            </w:r>
+            <w:proofErr w:type="spellEnd"/>
+            <w:r>
+              <w:rPr>
+                <w:rFonts w:ascii="Urbanist" w:eastAsia="Urbanist" w:hAnsi="Urbanist" w:cs="Urbanist"/>
+                <w:sz w:val="22"/>
+                <w:szCs w:val="22"/>
+              </w:rPr>
+              <w:t>}}</w:t>
             </w:r>
           </w:p>
         </w:tc>
         <w:tc>
           <w:tcPr>
-            <w:tcW w:w="3135" w:type="dxa"/>
+            <w:tcW w:w="5608" w:type="dxa"/>
             <w:tcBorders>
               <w:top w:val="single" w:sz="6" w:space="0" w:color="929292"/>
               <w:left w:val="single" w:sz="6" w:space="0" w:color="929292"/>
@@ -891,33 +874,32 @@
                 <w:szCs w:val="22"/>
               </w:rPr>
             </w:pPr>
-          </w:p>
-        </w:tc>
-        <w:tc>
-          <w:tcPr>
-            <w:tcW w:w="2565" w:type="dxa"/>
-            <w:tcBorders>
-              <w:top w:val="single" w:sz="6" w:space="0" w:color="929292"/>
-              <w:left w:val="single" w:sz="6" w:space="0" w:color="929292"/>
-              <w:bottom w:val="single" w:sz="6" w:space="0" w:color="929292"/>
-              <w:right w:val="single" w:sz="6" w:space="0" w:color="929292"/>
-            </w:tcBorders>
-            <w:shd w:val="clear" w:color="auto" w:fill="FFFFFF" w:themeFill="background1"/>
-            <w:tcMar>
-              <w:top w:w="75" w:type="dxa"/>
-              <w:left w:w="75" w:type="dxa"/>
-              <w:bottom w:w="75" w:type="dxa"/>
-              <w:right w:w="75" w:type="dxa"/>
-            </w:tcMar>
-          </w:tcPr>
-          <w:p>
-            <w:pPr>
-              <w:rPr>
-                <w:rFonts w:ascii="Urbanist" w:eastAsia="Urbanist" w:hAnsi="Urbanist" w:cs="Urbanist"/>
-                <w:sz w:val="22"/>
-                <w:szCs w:val="22"/>
-              </w:rPr>
-            </w:pPr>
+            <w:r>
+              <w:rPr>
+                <w:rFonts w:ascii="Urbanist" w:eastAsia="Urbanist" w:hAnsi="Urbanist" w:cs="Urbanist"/>
+                <w:sz w:val="22"/>
+                <w:szCs w:val="22"/>
+              </w:rPr>
+              <w:t>{{</w:t>
+            </w:r>
+            <w:proofErr w:type="spellStart"/>
+            <w:r>
+              <w:rPr>
+                <w:rFonts w:ascii="Urbanist" w:eastAsia="Urbanist" w:hAnsi="Urbanist" w:cs="Urbanist"/>
+                <w:sz w:val="22"/>
+                <w:szCs w:val="22"/>
+              </w:rPr>
+              <w:t>lights_notes</w:t>
+            </w:r>
+            <w:proofErr w:type="spellEnd"/>
+            <w:r>
+              <w:rPr>
+                <w:rFonts w:ascii="Urbanist" w:eastAsia="Urbanist" w:hAnsi="Urbanist" w:cs="Urbanist"/>
+                <w:sz w:val="22"/>
+                <w:szCs w:val="22"/>
+              </w:rPr>
+              <w:t>}}</w:t>
+            </w:r>
           </w:p>
         </w:tc>
       </w:tr>
@@ -992,13 +974,31 @@
                 <w:sz w:val="22"/>
                 <w:szCs w:val="22"/>
               </w:rPr>
-              <w:t>Good</w:t>
+              <w:t>{{</w:t>
+            </w:r>
+            <w:proofErr w:type="spellStart"/>
+            <w:r>
+              <w:rPr>
+                <w:rFonts w:ascii="Urbanist" w:eastAsia="Urbanist" w:hAnsi="Urbanist" w:cs="Urbanist"/>
+                <w:sz w:val="22"/>
+                <w:szCs w:val="22"/>
+              </w:rPr>
+              <w:t>windows_status</w:t>
+            </w:r>
+            <w:proofErr w:type="spellEnd"/>
+            <w:r>
+              <w:rPr>
+                <w:rFonts w:ascii="Urbanist" w:eastAsia="Urbanist" w:hAnsi="Urbanist" w:cs="Urbanist"/>
+                <w:sz w:val="22"/>
+                <w:szCs w:val="22"/>
+              </w:rPr>
+              <w:t>}}</w:t>
             </w:r>
           </w:p>
         </w:tc>
         <w:tc>
           <w:tcPr>
-            <w:tcW w:w="3135" w:type="dxa"/>
+            <w:tcW w:w="5608" w:type="dxa"/>
             <w:tcBorders>
               <w:top w:val="single" w:sz="6" w:space="0" w:color="929292"/>
               <w:left w:val="single" w:sz="6" w:space="0" w:color="929292"/>
@@ -1021,33 +1021,32 @@
                 <w:szCs w:val="22"/>
               </w:rPr>
             </w:pPr>
-          </w:p>
-        </w:tc>
-        <w:tc>
-          <w:tcPr>
-            <w:tcW w:w="2565" w:type="dxa"/>
-            <w:tcBorders>
-              <w:top w:val="single" w:sz="6" w:space="0" w:color="929292"/>
-              <w:left w:val="single" w:sz="6" w:space="0" w:color="929292"/>
-              <w:bottom w:val="single" w:sz="6" w:space="0" w:color="929292"/>
-              <w:right w:val="single" w:sz="6" w:space="0" w:color="929292"/>
-            </w:tcBorders>
-            <w:shd w:val="clear" w:color="auto" w:fill="FFFFFF" w:themeFill="background1"/>
-            <w:tcMar>
-              <w:top w:w="75" w:type="dxa"/>
-              <w:left w:w="75" w:type="dxa"/>
-              <w:bottom w:w="75" w:type="dxa"/>
-              <w:right w:w="75" w:type="dxa"/>
-            </w:tcMar>
-          </w:tcPr>
-          <w:p>
-            <w:pPr>
-              <w:rPr>
-                <w:rFonts w:ascii="Urbanist" w:eastAsia="Urbanist" w:hAnsi="Urbanist" w:cs="Urbanist"/>
-                <w:sz w:val="22"/>
-                <w:szCs w:val="22"/>
-              </w:rPr>
-            </w:pPr>
+            <w:r>
+              <w:rPr>
+                <w:rFonts w:ascii="Urbanist" w:eastAsia="Urbanist" w:hAnsi="Urbanist" w:cs="Urbanist"/>
+                <w:sz w:val="22"/>
+                <w:szCs w:val="22"/>
+              </w:rPr>
+              <w:t>{{</w:t>
+            </w:r>
+            <w:proofErr w:type="spellStart"/>
+            <w:r>
+              <w:rPr>
+                <w:rFonts w:ascii="Urbanist" w:eastAsia="Urbanist" w:hAnsi="Urbanist" w:cs="Urbanist"/>
+                <w:sz w:val="22"/>
+                <w:szCs w:val="22"/>
+              </w:rPr>
+              <w:t>windows_notes</w:t>
+            </w:r>
+            <w:proofErr w:type="spellEnd"/>
+            <w:r>
+              <w:rPr>
+                <w:rFonts w:ascii="Urbanist" w:eastAsia="Urbanist" w:hAnsi="Urbanist" w:cs="Urbanist"/>
+                <w:sz w:val="22"/>
+                <w:szCs w:val="22"/>
+              </w:rPr>
+              <w:t>}}</w:t>
+            </w:r>
           </w:p>
         </w:tc>
       </w:tr>
@@ -1122,13 +1121,31 @@
                 <w:sz w:val="22"/>
                 <w:szCs w:val="22"/>
               </w:rPr>
-              <w:t>Good</w:t>
+              <w:t>{{</w:t>
+            </w:r>
+            <w:proofErr w:type="spellStart"/>
+            <w:r>
+              <w:rPr>
+                <w:rFonts w:ascii="Urbanist" w:eastAsia="Urbanist" w:hAnsi="Urbanist" w:cs="Urbanist"/>
+                <w:sz w:val="22"/>
+                <w:szCs w:val="22"/>
+              </w:rPr>
+              <w:t>ceiling_status</w:t>
+            </w:r>
+            <w:proofErr w:type="spellEnd"/>
+            <w:r>
+              <w:rPr>
+                <w:rFonts w:ascii="Urbanist" w:eastAsia="Urbanist" w:hAnsi="Urbanist" w:cs="Urbanist"/>
+                <w:sz w:val="22"/>
+                <w:szCs w:val="22"/>
+              </w:rPr>
+              <w:t>}}</w:t>
             </w:r>
           </w:p>
         </w:tc>
         <w:tc>
           <w:tcPr>
-            <w:tcW w:w="3135" w:type="dxa"/>
+            <w:tcW w:w="5608" w:type="dxa"/>
             <w:tcBorders>
               <w:top w:val="single" w:sz="6" w:space="0" w:color="929292"/>
               <w:left w:val="single" w:sz="6" w:space="0" w:color="929292"/>
@@ -1151,33 +1168,32 @@
                 <w:szCs w:val="22"/>
               </w:rPr>
             </w:pPr>
-          </w:p>
-        </w:tc>
-        <w:tc>
-          <w:tcPr>
-            <w:tcW w:w="2565" w:type="dxa"/>
-            <w:tcBorders>
-              <w:top w:val="single" w:sz="6" w:space="0" w:color="929292"/>
-              <w:left w:val="single" w:sz="6" w:space="0" w:color="929292"/>
-              <w:bottom w:val="single" w:sz="6" w:space="0" w:color="929292"/>
-              <w:right w:val="single" w:sz="6" w:space="0" w:color="929292"/>
-            </w:tcBorders>
-            <w:shd w:val="clear" w:color="auto" w:fill="FFFFFF" w:themeFill="background1"/>
-            <w:tcMar>
-              <w:top w:w="75" w:type="dxa"/>
-              <w:left w:w="75" w:type="dxa"/>
-              <w:bottom w:w="75" w:type="dxa"/>
-              <w:right w:w="75" w:type="dxa"/>
-            </w:tcMar>
-          </w:tcPr>
-          <w:p>
-            <w:pPr>
-              <w:rPr>
-                <w:rFonts w:ascii="Urbanist" w:eastAsia="Urbanist" w:hAnsi="Urbanist" w:cs="Urbanist"/>
-                <w:sz w:val="22"/>
-                <w:szCs w:val="22"/>
-              </w:rPr>
-            </w:pPr>
+            <w:r>
+              <w:rPr>
+                <w:rFonts w:ascii="Urbanist" w:eastAsia="Urbanist" w:hAnsi="Urbanist" w:cs="Urbanist"/>
+                <w:sz w:val="22"/>
+                <w:szCs w:val="22"/>
+              </w:rPr>
+              <w:t>{{</w:t>
+            </w:r>
+            <w:proofErr w:type="spellStart"/>
+            <w:r>
+              <w:rPr>
+                <w:rFonts w:ascii="Urbanist" w:eastAsia="Urbanist" w:hAnsi="Urbanist" w:cs="Urbanist"/>
+                <w:sz w:val="22"/>
+                <w:szCs w:val="22"/>
+              </w:rPr>
+              <w:t>ceiling_notes</w:t>
+            </w:r>
+            <w:proofErr w:type="spellEnd"/>
+            <w:r>
+              <w:rPr>
+                <w:rFonts w:ascii="Urbanist" w:eastAsia="Urbanist" w:hAnsi="Urbanist" w:cs="Urbanist"/>
+                <w:sz w:val="22"/>
+                <w:szCs w:val="22"/>
+              </w:rPr>
+              <w:t>}}</w:t>
+            </w:r>
           </w:p>
         </w:tc>
       </w:tr>
@@ -1252,13 +1268,31 @@
                 <w:sz w:val="22"/>
                 <w:szCs w:val="22"/>
               </w:rPr>
-              <w:t>Good</w:t>
+              <w:t>{{</w:t>
+            </w:r>
+            <w:proofErr w:type="spellStart"/>
+            <w:r>
+              <w:rPr>
+                <w:rFonts w:ascii="Urbanist" w:eastAsia="Urbanist" w:hAnsi="Urbanist" w:cs="Urbanist"/>
+                <w:sz w:val="22"/>
+                <w:szCs w:val="22"/>
+              </w:rPr>
+              <w:t>walls_status</w:t>
+            </w:r>
+            <w:proofErr w:type="spellEnd"/>
+            <w:r>
+              <w:rPr>
+                <w:rFonts w:ascii="Urbanist" w:eastAsia="Urbanist" w:hAnsi="Urbanist" w:cs="Urbanist"/>
+                <w:sz w:val="22"/>
+                <w:szCs w:val="22"/>
+              </w:rPr>
+              <w:t>}}</w:t>
             </w:r>
           </w:p>
         </w:tc>
         <w:tc>
           <w:tcPr>
-            <w:tcW w:w="3135" w:type="dxa"/>
+            <w:tcW w:w="5608" w:type="dxa"/>
             <w:tcBorders>
               <w:top w:val="single" w:sz="6" w:space="0" w:color="929292"/>
               <w:left w:val="single" w:sz="6" w:space="0" w:color="929292"/>
@@ -1281,33 +1315,32 @@
                 <w:szCs w:val="22"/>
               </w:rPr>
             </w:pPr>
-          </w:p>
-        </w:tc>
-        <w:tc>
-          <w:tcPr>
-            <w:tcW w:w="2565" w:type="dxa"/>
-            <w:tcBorders>
-              <w:top w:val="single" w:sz="6" w:space="0" w:color="929292"/>
-              <w:left w:val="single" w:sz="6" w:space="0" w:color="929292"/>
-              <w:bottom w:val="single" w:sz="6" w:space="0" w:color="929292"/>
-              <w:right w:val="single" w:sz="6" w:space="0" w:color="929292"/>
-            </w:tcBorders>
-            <w:shd w:val="clear" w:color="auto" w:fill="FFFFFF" w:themeFill="background1"/>
-            <w:tcMar>
-              <w:top w:w="75" w:type="dxa"/>
-              <w:left w:w="75" w:type="dxa"/>
-              <w:bottom w:w="75" w:type="dxa"/>
-              <w:right w:w="75" w:type="dxa"/>
-            </w:tcMar>
-          </w:tcPr>
-          <w:p>
-            <w:pPr>
-              <w:rPr>
-                <w:rFonts w:ascii="Urbanist" w:eastAsia="Urbanist" w:hAnsi="Urbanist" w:cs="Urbanist"/>
-                <w:sz w:val="22"/>
-                <w:szCs w:val="22"/>
-              </w:rPr>
-            </w:pPr>
+            <w:r>
+              <w:rPr>
+                <w:rFonts w:ascii="Urbanist" w:eastAsia="Urbanist" w:hAnsi="Urbanist" w:cs="Urbanist"/>
+                <w:sz w:val="22"/>
+                <w:szCs w:val="22"/>
+              </w:rPr>
+              <w:t>{{</w:t>
+            </w:r>
+            <w:proofErr w:type="spellStart"/>
+            <w:r>
+              <w:rPr>
+                <w:rFonts w:ascii="Urbanist" w:eastAsia="Urbanist" w:hAnsi="Urbanist" w:cs="Urbanist"/>
+                <w:sz w:val="22"/>
+                <w:szCs w:val="22"/>
+              </w:rPr>
+              <w:t>walls_notes</w:t>
+            </w:r>
+            <w:proofErr w:type="spellEnd"/>
+            <w:r>
+              <w:rPr>
+                <w:rFonts w:ascii="Urbanist" w:eastAsia="Urbanist" w:hAnsi="Urbanist" w:cs="Urbanist"/>
+                <w:sz w:val="22"/>
+                <w:szCs w:val="22"/>
+              </w:rPr>
+              <w:t>}}</w:t>
+            </w:r>
           </w:p>
         </w:tc>
       </w:tr>
@@ -1382,13 +1415,31 @@
                 <w:sz w:val="22"/>
                 <w:szCs w:val="22"/>
               </w:rPr>
-              <w:t>Defective</w:t>
+              <w:t>{{</w:t>
+            </w:r>
+            <w:proofErr w:type="spellStart"/>
+            <w:r>
+              <w:rPr>
+                <w:rFonts w:ascii="Urbanist" w:eastAsia="Urbanist" w:hAnsi="Urbanist" w:cs="Urbanist"/>
+                <w:sz w:val="22"/>
+                <w:szCs w:val="22"/>
+              </w:rPr>
+              <w:t>cupboards_status</w:t>
+            </w:r>
+            <w:proofErr w:type="spellEnd"/>
+            <w:r>
+              <w:rPr>
+                <w:rFonts w:ascii="Urbanist" w:eastAsia="Urbanist" w:hAnsi="Urbanist" w:cs="Urbanist"/>
+                <w:sz w:val="22"/>
+                <w:szCs w:val="22"/>
+              </w:rPr>
+              <w:t>}}</w:t>
             </w:r>
           </w:p>
         </w:tc>
         <w:tc>
           <w:tcPr>
-            <w:tcW w:w="3135" w:type="dxa"/>
+            <w:tcW w:w="5608" w:type="dxa"/>
             <w:tcBorders>
               <w:top w:val="single" w:sz="6" w:space="0" w:color="929292"/>
               <w:left w:val="single" w:sz="6" w:space="0" w:color="929292"/>
@@ -1417,104 +1468,25 @@
                 <w:sz w:val="22"/>
                 <w:szCs w:val="22"/>
               </w:rPr>
-              <w:t xml:space="preserve">The hinge is </w:t>
-            </w:r>
-            <w:r>
-              <w:rPr>
-                <w:rFonts w:ascii="Urbanist" w:eastAsia="Urbanist" w:hAnsi="Urbanist" w:cs="Urbanist"/>
-                <w:sz w:val="22"/>
-                <w:szCs w:val="22"/>
-              </w:rPr>
-              <w:t>loose,</w:t>
-            </w:r>
-            <w:r>
-              <w:rPr>
-                <w:rFonts w:ascii="Urbanist" w:eastAsia="Urbanist" w:hAnsi="Urbanist" w:cs="Urbanist"/>
-                <w:sz w:val="22"/>
-                <w:szCs w:val="22"/>
-              </w:rPr>
-              <w:t xml:space="preserve"> and I can only see </w:t>
-            </w:r>
-            <w:r>
-              <w:rPr>
-                <w:rFonts w:ascii="Urbanist" w:eastAsia="Urbanist" w:hAnsi="Urbanist" w:cs="Urbanist"/>
-                <w:sz w:val="22"/>
-                <w:szCs w:val="22"/>
-              </w:rPr>
-              <w:t>1 screw in the hinge</w:t>
-            </w:r>
-          </w:p>
-        </w:tc>
-        <w:tc>
-          <w:tcPr>
-            <w:tcW w:w="2565" w:type="dxa"/>
-            <w:tcBorders>
-              <w:top w:val="single" w:sz="6" w:space="0" w:color="929292"/>
-              <w:left w:val="single" w:sz="6" w:space="0" w:color="929292"/>
-              <w:bottom w:val="single" w:sz="6" w:space="0" w:color="929292"/>
-              <w:right w:val="single" w:sz="6" w:space="0" w:color="929292"/>
-            </w:tcBorders>
-            <w:shd w:val="clear" w:color="auto" w:fill="FFFFFF" w:themeFill="background1"/>
-            <w:tcMar>
-              <w:top w:w="75" w:type="dxa"/>
-              <w:left w:w="75" w:type="dxa"/>
-              <w:bottom w:w="75" w:type="dxa"/>
-              <w:right w:w="75" w:type="dxa"/>
-            </w:tcMar>
-          </w:tcPr>
-          <w:p>
-            <w:pPr>
-              <w:rPr>
-                <w:rFonts w:ascii="Urbanist" w:eastAsia="Urbanist" w:hAnsi="Urbanist" w:cs="Urbanist"/>
-                <w:sz w:val="22"/>
-                <w:szCs w:val="22"/>
-              </w:rPr>
-            </w:pPr>
-            <w:r>
-              <w:rPr>
-                <w:noProof/>
-              </w:rPr>
-              <w:drawing>
-                <wp:inline distT="0" distB="0" distL="0" distR="0" wp14:anchorId="40A80082" wp14:editId="18A15140">
-                  <wp:extent cx="1444454" cy="1908742"/>
-                  <wp:effectExtent l="0" t="0" r="0" b="0"/>
-                  <wp:docPr id="1284206452" name="Picture 1284206452"/>
-                  <wp:cNvGraphicFramePr>
-                    <a:graphicFrameLocks xmlns:a="http://schemas.openxmlformats.org/drawingml/2006/main" noChangeAspect="1"/>
-                  </wp:cNvGraphicFramePr>
-                  <a:graphic xmlns:a="http://schemas.openxmlformats.org/drawingml/2006/main">
-                    <a:graphicData uri="http://schemas.openxmlformats.org/drawingml/2006/picture">
-                      <pic:pic xmlns:pic="http://schemas.openxmlformats.org/drawingml/2006/picture">
-                        <pic:nvPicPr>
-                          <pic:cNvPr id="0" name=""/>
-                          <pic:cNvPicPr/>
-                        </pic:nvPicPr>
-                        <pic:blipFill>
-                          <a:blip r:embed="rId11" cstate="print">
-                            <a:extLst>
-                              <a:ext uri="{28A0092B-C50C-407E-A947-70E740481C1C}">
-                                <a14:useLocalDpi xmlns:a14="http://schemas.microsoft.com/office/drawing/2010/main" val="0"/>
-                              </a:ext>
-                            </a:extLst>
-                          </a:blip>
-                          <a:stretch>
-                            <a:fillRect/>
-                          </a:stretch>
-                        </pic:blipFill>
-                        <pic:spPr>
-                          <a:xfrm>
-                            <a:off x="0" y="0"/>
-                            <a:ext cx="1444454" cy="1908742"/>
-                          </a:xfrm>
-                          <a:prstGeom prst="rect">
-                            <a:avLst/>
-                          </a:prstGeom>
-                        </pic:spPr>
-                      </pic:pic>
-                    </a:graphicData>
-                  </a:graphic>
-                </wp:inline>
-              </w:drawing>
+              <w:t>{{</w:t>
+            </w:r>
+            <w:proofErr w:type="spellStart"/>
+            <w:r>
+              <w:rPr>
+                <w:rFonts w:ascii="Urbanist" w:eastAsia="Urbanist" w:hAnsi="Urbanist" w:cs="Urbanist"/>
+                <w:sz w:val="22"/>
+                <w:szCs w:val="22"/>
+              </w:rPr>
+              <w:t>cupboards_notes</w:t>
+            </w:r>
+            <w:proofErr w:type="spellEnd"/>
+            <w:r>
+              <w:rPr>
+                <w:rFonts w:ascii="Urbanist" w:eastAsia="Urbanist" w:hAnsi="Urbanist" w:cs="Urbanist"/>
+                <w:sz w:val="22"/>
+                <w:szCs w:val="22"/>
+              </w:rPr>
+              <w:t>}}</w:t>
             </w:r>
           </w:p>
         </w:tc>
@@ -1590,13 +1562,31 @@
                 <w:sz w:val="22"/>
                 <w:szCs w:val="22"/>
               </w:rPr>
-              <w:t>Good</w:t>
+              <w:t>{{</w:t>
+            </w:r>
+            <w:proofErr w:type="spellStart"/>
+            <w:r>
+              <w:rPr>
+                <w:rFonts w:ascii="Urbanist" w:eastAsia="Urbanist" w:hAnsi="Urbanist" w:cs="Urbanist"/>
+                <w:sz w:val="22"/>
+                <w:szCs w:val="22"/>
+              </w:rPr>
+              <w:t>electricity_status</w:t>
+            </w:r>
+            <w:proofErr w:type="spellEnd"/>
+            <w:r>
+              <w:rPr>
+                <w:rFonts w:ascii="Urbanist" w:eastAsia="Urbanist" w:hAnsi="Urbanist" w:cs="Urbanist"/>
+                <w:sz w:val="22"/>
+                <w:szCs w:val="22"/>
+              </w:rPr>
+              <w:t>}}</w:t>
             </w:r>
           </w:p>
         </w:tc>
         <w:tc>
           <w:tcPr>
-            <w:tcW w:w="3135" w:type="dxa"/>
+            <w:tcW w:w="5608" w:type="dxa"/>
             <w:tcBorders>
               <w:top w:val="single" w:sz="6" w:space="0" w:color="929292"/>
               <w:left w:val="single" w:sz="6" w:space="0" w:color="929292"/>
@@ -1619,33 +1609,32 @@
                 <w:szCs w:val="22"/>
               </w:rPr>
             </w:pPr>
-          </w:p>
-        </w:tc>
-        <w:tc>
-          <w:tcPr>
-            <w:tcW w:w="2565" w:type="dxa"/>
-            <w:tcBorders>
-              <w:top w:val="single" w:sz="6" w:space="0" w:color="929292"/>
-              <w:left w:val="single" w:sz="6" w:space="0" w:color="929292"/>
-              <w:bottom w:val="single" w:sz="6" w:space="0" w:color="929292"/>
-              <w:right w:val="single" w:sz="6" w:space="0" w:color="929292"/>
-            </w:tcBorders>
-            <w:shd w:val="clear" w:color="auto" w:fill="FFFFFF" w:themeFill="background1"/>
-            <w:tcMar>
-              <w:top w:w="75" w:type="dxa"/>
-              <w:left w:w="75" w:type="dxa"/>
-              <w:bottom w:w="75" w:type="dxa"/>
-              <w:right w:w="75" w:type="dxa"/>
-            </w:tcMar>
-          </w:tcPr>
-          <w:p>
-            <w:pPr>
-              <w:rPr>
-                <w:rFonts w:ascii="Urbanist" w:eastAsia="Urbanist" w:hAnsi="Urbanist" w:cs="Urbanist"/>
-                <w:sz w:val="22"/>
-                <w:szCs w:val="22"/>
-              </w:rPr>
-            </w:pPr>
+            <w:r>
+              <w:rPr>
+                <w:rFonts w:ascii="Urbanist" w:eastAsia="Urbanist" w:hAnsi="Urbanist" w:cs="Urbanist"/>
+                <w:sz w:val="22"/>
+                <w:szCs w:val="22"/>
+              </w:rPr>
+              <w:t>{{</w:t>
+            </w:r>
+            <w:proofErr w:type="spellStart"/>
+            <w:r>
+              <w:rPr>
+                <w:rFonts w:ascii="Urbanist" w:eastAsia="Urbanist" w:hAnsi="Urbanist" w:cs="Urbanist"/>
+                <w:sz w:val="22"/>
+                <w:szCs w:val="22"/>
+              </w:rPr>
+              <w:t>electricity_notes</w:t>
+            </w:r>
+            <w:proofErr w:type="spellEnd"/>
+            <w:r>
+              <w:rPr>
+                <w:rFonts w:ascii="Urbanist" w:eastAsia="Urbanist" w:hAnsi="Urbanist" w:cs="Urbanist"/>
+                <w:sz w:val="22"/>
+                <w:szCs w:val="22"/>
+              </w:rPr>
+              <w:t>}}</w:t>
+            </w:r>
           </w:p>
         </w:tc>
       </w:tr>
@@ -1720,13 +1709,31 @@
                 <w:sz w:val="22"/>
                 <w:szCs w:val="22"/>
               </w:rPr>
-              <w:t>Good</w:t>
+              <w:t>{{</w:t>
+            </w:r>
+            <w:proofErr w:type="spellStart"/>
+            <w:r>
+              <w:rPr>
+                <w:rFonts w:ascii="Urbanist" w:eastAsia="Urbanist" w:hAnsi="Urbanist" w:cs="Urbanist"/>
+                <w:sz w:val="22"/>
+                <w:szCs w:val="22"/>
+              </w:rPr>
+              <w:t>keys_status</w:t>
+            </w:r>
+            <w:proofErr w:type="spellEnd"/>
+            <w:r>
+              <w:rPr>
+                <w:rFonts w:ascii="Urbanist" w:eastAsia="Urbanist" w:hAnsi="Urbanist" w:cs="Urbanist"/>
+                <w:sz w:val="22"/>
+                <w:szCs w:val="22"/>
+              </w:rPr>
+              <w:t>}}</w:t>
             </w:r>
           </w:p>
         </w:tc>
         <w:tc>
           <w:tcPr>
-            <w:tcW w:w="3135" w:type="dxa"/>
+            <w:tcW w:w="5608" w:type="dxa"/>
             <w:tcBorders>
               <w:top w:val="single" w:sz="6" w:space="0" w:color="929292"/>
               <w:left w:val="single" w:sz="6" w:space="0" w:color="929292"/>
@@ -1749,33 +1756,32 @@
                 <w:szCs w:val="22"/>
               </w:rPr>
             </w:pPr>
-          </w:p>
-        </w:tc>
-        <w:tc>
-          <w:tcPr>
-            <w:tcW w:w="2565" w:type="dxa"/>
-            <w:tcBorders>
-              <w:top w:val="single" w:sz="6" w:space="0" w:color="929292"/>
-              <w:left w:val="single" w:sz="6" w:space="0" w:color="929292"/>
-              <w:bottom w:val="single" w:sz="6" w:space="0" w:color="929292"/>
-              <w:right w:val="single" w:sz="6" w:space="0" w:color="929292"/>
-            </w:tcBorders>
-            <w:shd w:val="clear" w:color="auto" w:fill="FFFFFF" w:themeFill="background1"/>
-            <w:tcMar>
-              <w:top w:w="75" w:type="dxa"/>
-              <w:left w:w="75" w:type="dxa"/>
-              <w:bottom w:w="75" w:type="dxa"/>
-              <w:right w:w="75" w:type="dxa"/>
-            </w:tcMar>
-          </w:tcPr>
-          <w:p>
-            <w:pPr>
-              <w:rPr>
-                <w:rFonts w:ascii="Urbanist" w:eastAsia="Urbanist" w:hAnsi="Urbanist" w:cs="Urbanist"/>
-                <w:sz w:val="22"/>
-                <w:szCs w:val="22"/>
-              </w:rPr>
-            </w:pPr>
+            <w:r>
+              <w:rPr>
+                <w:rFonts w:ascii="Urbanist" w:eastAsia="Urbanist" w:hAnsi="Urbanist" w:cs="Urbanist"/>
+                <w:sz w:val="22"/>
+                <w:szCs w:val="22"/>
+              </w:rPr>
+              <w:t>{{</w:t>
+            </w:r>
+            <w:proofErr w:type="spellStart"/>
+            <w:r>
+              <w:rPr>
+                <w:rFonts w:ascii="Urbanist" w:eastAsia="Urbanist" w:hAnsi="Urbanist" w:cs="Urbanist"/>
+                <w:sz w:val="22"/>
+                <w:szCs w:val="22"/>
+              </w:rPr>
+              <w:t>keys_notes</w:t>
+            </w:r>
+            <w:proofErr w:type="spellEnd"/>
+            <w:r>
+              <w:rPr>
+                <w:rFonts w:ascii="Urbanist" w:eastAsia="Urbanist" w:hAnsi="Urbanist" w:cs="Urbanist"/>
+                <w:sz w:val="22"/>
+                <w:szCs w:val="22"/>
+              </w:rPr>
+              <w:t>}}</w:t>
+            </w:r>
           </w:p>
         </w:tc>
       </w:tr>
@@ -1819,7 +1825,7 @@
                 <w:sz w:val="22"/>
                 <w:szCs w:val="22"/>
               </w:rPr>
-              <w:t>Bedroom / living space</w:t>
+              <w:t>Lounge Space</w:t>
             </w:r>
           </w:p>
         </w:tc>
@@ -1886,7 +1892,7 @@
         </w:tc>
         <w:tc>
           <w:tcPr>
-            <w:tcW w:w="3135" w:type="dxa"/>
+            <w:tcW w:w="5608" w:type="dxa"/>
             <w:tcBorders>
               <w:top w:val="single" w:sz="6" w:space="0" w:color="929292"/>
               <w:left w:val="single" w:sz="6" w:space="0" w:color="929292"/>
@@ -1919,29 +1925,10 @@
                 <w:sz w:val="22"/>
                 <w:szCs w:val="22"/>
               </w:rPr>
-              <w:t>{{lounge_notes}}</w:t>
-            </w:r>
-          </w:p>
-        </w:tc>
-        <w:tc>
-          <w:tcPr>
-            <w:tcW w:w="2565" w:type="dxa"/>
-            <w:tcBorders>
-              <w:top w:val="single" w:sz="6" w:space="0" w:color="929292"/>
-              <w:left w:val="single" w:sz="6" w:space="0" w:color="929292"/>
-              <w:bottom w:val="single" w:sz="6" w:space="0" w:color="929292"/>
-              <w:right w:val="single" w:sz="6" w:space="0" w:color="929292"/>
-            </w:tcBorders>
-            <w:shd w:val="clear" w:color="auto" w:fill="D9D9D9" w:themeFill="background1" w:themeFillShade="D9"/>
-            <w:tcMar>
-              <w:top w:w="75" w:type="dxa"/>
-              <w:left w:w="75" w:type="dxa"/>
-              <w:bottom w:w="75" w:type="dxa"/>
-              <w:right w:w="75" w:type="dxa"/>
-            </w:tcMar>
-          </w:tcPr>
-          <w:p>
-            <w:pPr>
+              <w:t>{{</w:t>
+            </w:r>
+            <w:proofErr w:type="spellStart"/>
+            <w:r>
               <w:rPr>
                 <w:rFonts w:ascii="Urbanist" w:eastAsia="Urbanist" w:hAnsi="Urbanist" w:cs="Urbanist"/>
                 <w:b/>
@@ -1949,7 +1936,19 @@
                 <w:sz w:val="22"/>
                 <w:szCs w:val="22"/>
               </w:rPr>
-            </w:pPr>
+              <w:t>lounge_notes</w:t>
+            </w:r>
+            <w:proofErr w:type="spellEnd"/>
+            <w:r>
+              <w:rPr>
+                <w:rFonts w:ascii="Urbanist" w:eastAsia="Urbanist" w:hAnsi="Urbanist" w:cs="Urbanist"/>
+                <w:b/>
+                <w:bCs/>
+                <w:sz w:val="22"/>
+                <w:szCs w:val="22"/>
+              </w:rPr>
+              <w:t>}}</w:t>
+            </w:r>
           </w:p>
         </w:tc>
       </w:tr>
@@ -2024,13 +2023,31 @@
                 <w:sz w:val="22"/>
                 <w:szCs w:val="22"/>
               </w:rPr>
-              <w:t>Good</w:t>
+              <w:t>{{</w:t>
+            </w:r>
+            <w:proofErr w:type="spellStart"/>
+            <w:r>
+              <w:rPr>
+                <w:rFonts w:ascii="Urbanist" w:eastAsia="Urbanist" w:hAnsi="Urbanist" w:cs="Urbanist"/>
+                <w:sz w:val="22"/>
+                <w:szCs w:val="22"/>
+              </w:rPr>
+              <w:t>countertop_status</w:t>
+            </w:r>
+            <w:proofErr w:type="spellEnd"/>
+            <w:r>
+              <w:rPr>
+                <w:rFonts w:ascii="Urbanist" w:eastAsia="Urbanist" w:hAnsi="Urbanist" w:cs="Urbanist"/>
+                <w:sz w:val="22"/>
+                <w:szCs w:val="22"/>
+              </w:rPr>
+              <w:t>}}</w:t>
             </w:r>
           </w:p>
         </w:tc>
         <w:tc>
           <w:tcPr>
-            <w:tcW w:w="3135" w:type="dxa"/>
+            <w:tcW w:w="5608" w:type="dxa"/>
             <w:tcBorders>
               <w:top w:val="single" w:sz="6" w:space="0" w:color="929292"/>
               <w:left w:val="single" w:sz="6" w:space="0" w:color="929292"/>
@@ -2053,33 +2070,32 @@
                 <w:szCs w:val="22"/>
               </w:rPr>
             </w:pPr>
-          </w:p>
-        </w:tc>
-        <w:tc>
-          <w:tcPr>
-            <w:tcW w:w="2565" w:type="dxa"/>
-            <w:tcBorders>
-              <w:top w:val="single" w:sz="6" w:space="0" w:color="929292"/>
-              <w:left w:val="single" w:sz="6" w:space="0" w:color="929292"/>
-              <w:bottom w:val="single" w:sz="6" w:space="0" w:color="929292"/>
-              <w:right w:val="single" w:sz="6" w:space="0" w:color="929292"/>
-            </w:tcBorders>
-            <w:shd w:val="clear" w:color="auto" w:fill="FFFFFF" w:themeFill="background1"/>
-            <w:tcMar>
-              <w:top w:w="75" w:type="dxa"/>
-              <w:left w:w="75" w:type="dxa"/>
-              <w:bottom w:w="75" w:type="dxa"/>
-              <w:right w:w="75" w:type="dxa"/>
-            </w:tcMar>
-          </w:tcPr>
-          <w:p>
-            <w:pPr>
-              <w:rPr>
-                <w:rFonts w:ascii="Urbanist" w:eastAsia="Urbanist" w:hAnsi="Urbanist" w:cs="Urbanist"/>
-                <w:sz w:val="22"/>
-                <w:szCs w:val="22"/>
-              </w:rPr>
-            </w:pPr>
+            <w:r>
+              <w:rPr>
+                <w:rFonts w:ascii="Urbanist" w:eastAsia="Urbanist" w:hAnsi="Urbanist" w:cs="Urbanist"/>
+                <w:sz w:val="22"/>
+                <w:szCs w:val="22"/>
+              </w:rPr>
+              <w:t>{{</w:t>
+            </w:r>
+            <w:proofErr w:type="spellStart"/>
+            <w:r>
+              <w:rPr>
+                <w:rFonts w:ascii="Urbanist" w:eastAsia="Urbanist" w:hAnsi="Urbanist" w:cs="Urbanist"/>
+                <w:sz w:val="22"/>
+                <w:szCs w:val="22"/>
+              </w:rPr>
+              <w:t>countertop_notes</w:t>
+            </w:r>
+            <w:proofErr w:type="spellEnd"/>
+            <w:r>
+              <w:rPr>
+                <w:rFonts w:ascii="Urbanist" w:eastAsia="Urbanist" w:hAnsi="Urbanist" w:cs="Urbanist"/>
+                <w:sz w:val="22"/>
+                <w:szCs w:val="22"/>
+              </w:rPr>
+              <w:t>}}</w:t>
+            </w:r>
           </w:p>
         </w:tc>
       </w:tr>
@@ -2113,6 +2129,7 @@
                 <w:bCs/>
                 <w:sz w:val="22"/>
                 <w:szCs w:val="22"/>
+                <w:lang w:val="en-US"/>
               </w:rPr>
             </w:pPr>
             <w:r>
@@ -2190,7 +2207,7 @@
         </w:tc>
         <w:tc>
           <w:tcPr>
-            <w:tcW w:w="3135" w:type="dxa"/>
+            <w:tcW w:w="5608" w:type="dxa"/>
             <w:tcBorders>
               <w:top w:val="single" w:sz="6" w:space="0" w:color="929292"/>
               <w:left w:val="single" w:sz="6" w:space="0" w:color="929292"/>
@@ -2247,35 +2264,6 @@
               </w:rPr>
               <w:t>}}</w:t>
             </w:r>
-          </w:p>
-        </w:tc>
-        <w:tc>
-          <w:tcPr>
-            <w:tcW w:w="2565" w:type="dxa"/>
-            <w:tcBorders>
-              <w:top w:val="single" w:sz="6" w:space="0" w:color="929292"/>
-              <w:left w:val="single" w:sz="6" w:space="0" w:color="929292"/>
-              <w:bottom w:val="single" w:sz="6" w:space="0" w:color="929292"/>
-              <w:right w:val="single" w:sz="6" w:space="0" w:color="929292"/>
-            </w:tcBorders>
-            <w:shd w:val="clear" w:color="auto" w:fill="D9D9D9" w:themeFill="background1" w:themeFillShade="D9"/>
-            <w:tcMar>
-              <w:top w:w="75" w:type="dxa"/>
-              <w:left w:w="75" w:type="dxa"/>
-              <w:bottom w:w="75" w:type="dxa"/>
-              <w:right w:w="75" w:type="dxa"/>
-            </w:tcMar>
-          </w:tcPr>
-          <w:p>
-            <w:pPr>
-              <w:rPr>
-                <w:rFonts w:ascii="Urbanist" w:eastAsia="Urbanist" w:hAnsi="Urbanist" w:cs="Urbanist"/>
-                <w:b/>
-                <w:bCs/>
-                <w:sz w:val="22"/>
-                <w:szCs w:val="22"/>
-              </w:rPr>
-            </w:pPr>
           </w:p>
         </w:tc>
       </w:tr>
@@ -2351,13 +2339,47 @@
                 <w:sz w:val="22"/>
                 <w:szCs w:val="22"/>
               </w:rPr>
-              <w:t>Good</w:t>
+              <w:t>{{</w:t>
+            </w:r>
+            <w:proofErr w:type="spellStart"/>
+            <w:r>
+              <w:rPr>
+                <w:rFonts w:ascii="Urbanist" w:eastAsia="Urbanist" w:hAnsi="Urbanist" w:cs="Urbanist"/>
+                <w:sz w:val="22"/>
+                <w:szCs w:val="22"/>
+              </w:rPr>
+              <w:t>bas</w:t>
+            </w:r>
+            <w:r>
+              <w:rPr>
+                <w:rFonts w:ascii="Urbanist" w:eastAsia="Urbanist" w:hAnsi="Urbanist" w:cs="Urbanist"/>
+                <w:sz w:val="22"/>
+                <w:szCs w:val="22"/>
+              </w:rPr>
+              <w:t>i</w:t>
+            </w:r>
+            <w:r>
+              <w:rPr>
+                <w:rFonts w:ascii="Urbanist" w:eastAsia="Urbanist" w:hAnsi="Urbanist" w:cs="Urbanist"/>
+                <w:sz w:val="22"/>
+                <w:szCs w:val="22"/>
+              </w:rPr>
+              <w:t>n_taps_status</w:t>
+            </w:r>
+            <w:proofErr w:type="spellEnd"/>
+            <w:r>
+              <w:rPr>
+                <w:rFonts w:ascii="Urbanist" w:eastAsia="Urbanist" w:hAnsi="Urbanist" w:cs="Urbanist"/>
+                <w:sz w:val="22"/>
+                <w:szCs w:val="22"/>
+              </w:rPr>
+              <w:t>}}</w:t>
             </w:r>
           </w:p>
         </w:tc>
         <w:tc>
           <w:tcPr>
-            <w:tcW w:w="3135" w:type="dxa"/>
+            <w:tcW w:w="5608" w:type="dxa"/>
             <w:tcBorders>
               <w:top w:val="single" w:sz="6" w:space="0" w:color="929292"/>
               <w:left w:val="single" w:sz="6" w:space="0" w:color="929292"/>
@@ -2380,33 +2402,32 @@
                 <w:szCs w:val="22"/>
               </w:rPr>
             </w:pPr>
-          </w:p>
-        </w:tc>
-        <w:tc>
-          <w:tcPr>
-            <w:tcW w:w="2565" w:type="dxa"/>
-            <w:tcBorders>
-              <w:top w:val="single" w:sz="6" w:space="0" w:color="929292"/>
-              <w:left w:val="single" w:sz="6" w:space="0" w:color="929292"/>
-              <w:bottom w:val="single" w:sz="6" w:space="0" w:color="929292"/>
-              <w:right w:val="single" w:sz="6" w:space="0" w:color="929292"/>
-            </w:tcBorders>
-            <w:shd w:val="clear" w:color="auto" w:fill="FFFFFF" w:themeFill="background1"/>
-            <w:tcMar>
-              <w:top w:w="75" w:type="dxa"/>
-              <w:left w:w="75" w:type="dxa"/>
-              <w:bottom w:w="75" w:type="dxa"/>
-              <w:right w:w="75" w:type="dxa"/>
-            </w:tcMar>
-          </w:tcPr>
-          <w:p>
-            <w:pPr>
-              <w:rPr>
-                <w:rFonts w:ascii="Urbanist" w:eastAsia="Urbanist" w:hAnsi="Urbanist" w:cs="Urbanist"/>
-                <w:sz w:val="22"/>
-                <w:szCs w:val="22"/>
-              </w:rPr>
-            </w:pPr>
+            <w:r>
+              <w:rPr>
+                <w:rFonts w:ascii="Urbanist" w:eastAsia="Urbanist" w:hAnsi="Urbanist" w:cs="Urbanist"/>
+                <w:sz w:val="22"/>
+                <w:szCs w:val="22"/>
+              </w:rPr>
+              <w:t>{{</w:t>
+            </w:r>
+            <w:proofErr w:type="spellStart"/>
+            <w:r>
+              <w:rPr>
+                <w:rFonts w:ascii="Urbanist" w:eastAsia="Urbanist" w:hAnsi="Urbanist" w:cs="Urbanist"/>
+                <w:sz w:val="22"/>
+                <w:szCs w:val="22"/>
+              </w:rPr>
+              <w:t>basin_taps_notes</w:t>
+            </w:r>
+            <w:proofErr w:type="spellEnd"/>
+            <w:r>
+              <w:rPr>
+                <w:rFonts w:ascii="Urbanist" w:eastAsia="Urbanist" w:hAnsi="Urbanist" w:cs="Urbanist"/>
+                <w:sz w:val="22"/>
+                <w:szCs w:val="22"/>
+              </w:rPr>
+              <w:t>}}</w:t>
+            </w:r>
           </w:p>
         </w:tc>
       </w:tr>
@@ -2481,13 +2502,31 @@
                 <w:sz w:val="22"/>
                 <w:szCs w:val="22"/>
               </w:rPr>
-              <w:t>Good</w:t>
+              <w:t>{{</w:t>
+            </w:r>
+            <w:proofErr w:type="spellStart"/>
+            <w:r>
+              <w:rPr>
+                <w:rFonts w:ascii="Urbanist" w:eastAsia="Urbanist" w:hAnsi="Urbanist" w:cs="Urbanist"/>
+                <w:sz w:val="22"/>
+                <w:szCs w:val="22"/>
+              </w:rPr>
+              <w:t>toilet_status</w:t>
+            </w:r>
+            <w:proofErr w:type="spellEnd"/>
+            <w:r>
+              <w:rPr>
+                <w:rFonts w:ascii="Urbanist" w:eastAsia="Urbanist" w:hAnsi="Urbanist" w:cs="Urbanist"/>
+                <w:sz w:val="22"/>
+                <w:szCs w:val="22"/>
+              </w:rPr>
+              <w:t>}}</w:t>
             </w:r>
           </w:p>
         </w:tc>
         <w:tc>
           <w:tcPr>
-            <w:tcW w:w="3135" w:type="dxa"/>
+            <w:tcW w:w="5608" w:type="dxa"/>
             <w:tcBorders>
               <w:top w:val="single" w:sz="6" w:space="0" w:color="929292"/>
               <w:left w:val="single" w:sz="6" w:space="0" w:color="929292"/>
@@ -2510,33 +2549,32 @@
                 <w:szCs w:val="22"/>
               </w:rPr>
             </w:pPr>
-          </w:p>
-        </w:tc>
-        <w:tc>
-          <w:tcPr>
-            <w:tcW w:w="2565" w:type="dxa"/>
-            <w:tcBorders>
-              <w:top w:val="single" w:sz="6" w:space="0" w:color="929292"/>
-              <w:left w:val="single" w:sz="6" w:space="0" w:color="929292"/>
-              <w:bottom w:val="single" w:sz="6" w:space="0" w:color="929292"/>
-              <w:right w:val="single" w:sz="6" w:space="0" w:color="929292"/>
-            </w:tcBorders>
-            <w:shd w:val="clear" w:color="auto" w:fill="FFFFFF" w:themeFill="background1"/>
-            <w:tcMar>
-              <w:top w:w="75" w:type="dxa"/>
-              <w:left w:w="75" w:type="dxa"/>
-              <w:bottom w:w="75" w:type="dxa"/>
-              <w:right w:w="75" w:type="dxa"/>
-            </w:tcMar>
-          </w:tcPr>
-          <w:p>
-            <w:pPr>
-              <w:rPr>
-                <w:rFonts w:ascii="Urbanist" w:eastAsia="Urbanist" w:hAnsi="Urbanist" w:cs="Urbanist"/>
-                <w:sz w:val="22"/>
-                <w:szCs w:val="22"/>
-              </w:rPr>
-            </w:pPr>
+            <w:r>
+              <w:rPr>
+                <w:rFonts w:ascii="Urbanist" w:eastAsia="Urbanist" w:hAnsi="Urbanist" w:cs="Urbanist"/>
+                <w:sz w:val="22"/>
+                <w:szCs w:val="22"/>
+              </w:rPr>
+              <w:t>{{</w:t>
+            </w:r>
+            <w:proofErr w:type="spellStart"/>
+            <w:r>
+              <w:rPr>
+                <w:rFonts w:ascii="Urbanist" w:eastAsia="Urbanist" w:hAnsi="Urbanist" w:cs="Urbanist"/>
+                <w:sz w:val="22"/>
+                <w:szCs w:val="22"/>
+              </w:rPr>
+              <w:t>toilet_notes</w:t>
+            </w:r>
+            <w:proofErr w:type="spellEnd"/>
+            <w:r>
+              <w:rPr>
+                <w:rFonts w:ascii="Urbanist" w:eastAsia="Urbanist" w:hAnsi="Urbanist" w:cs="Urbanist"/>
+                <w:sz w:val="22"/>
+                <w:szCs w:val="22"/>
+              </w:rPr>
+              <w:t>}}</w:t>
+            </w:r>
           </w:p>
         </w:tc>
       </w:tr>
@@ -2611,13 +2649,31 @@
                 <w:sz w:val="22"/>
                 <w:szCs w:val="22"/>
               </w:rPr>
-              <w:t>Defective</w:t>
+              <w:t>{{</w:t>
+            </w:r>
+            <w:proofErr w:type="spellStart"/>
+            <w:r>
+              <w:rPr>
+                <w:rFonts w:ascii="Urbanist" w:eastAsia="Urbanist" w:hAnsi="Urbanist" w:cs="Urbanist"/>
+                <w:sz w:val="22"/>
+                <w:szCs w:val="22"/>
+              </w:rPr>
+              <w:t>shower_status</w:t>
+            </w:r>
+            <w:proofErr w:type="spellEnd"/>
+            <w:r>
+              <w:rPr>
+                <w:rFonts w:ascii="Urbanist" w:eastAsia="Urbanist" w:hAnsi="Urbanist" w:cs="Urbanist"/>
+                <w:sz w:val="22"/>
+                <w:szCs w:val="22"/>
+              </w:rPr>
+              <w:t>}}</w:t>
             </w:r>
           </w:p>
         </w:tc>
         <w:tc>
           <w:tcPr>
-            <w:tcW w:w="3135" w:type="dxa"/>
+            <w:tcW w:w="5608" w:type="dxa"/>
             <w:tcBorders>
               <w:top w:val="single" w:sz="6" w:space="0" w:color="929292"/>
               <w:left w:val="single" w:sz="6" w:space="0" w:color="929292"/>
@@ -2646,80 +2702,25 @@
                 <w:sz w:val="22"/>
                 <w:szCs w:val="22"/>
               </w:rPr>
-              <w:t>The tap is dripping even after I closed the tap</w:t>
-            </w:r>
-          </w:p>
-        </w:tc>
-        <w:tc>
-          <w:tcPr>
-            <w:tcW w:w="2565" w:type="dxa"/>
-            <w:tcBorders>
-              <w:top w:val="single" w:sz="6" w:space="0" w:color="929292"/>
-              <w:left w:val="single" w:sz="6" w:space="0" w:color="929292"/>
-              <w:bottom w:val="single" w:sz="6" w:space="0" w:color="929292"/>
-              <w:right w:val="single" w:sz="6" w:space="0" w:color="929292"/>
-            </w:tcBorders>
-            <w:shd w:val="clear" w:color="auto" w:fill="FFFFFF" w:themeFill="background1"/>
-            <w:tcMar>
-              <w:top w:w="75" w:type="dxa"/>
-              <w:left w:w="75" w:type="dxa"/>
-              <w:bottom w:w="75" w:type="dxa"/>
-              <w:right w:w="75" w:type="dxa"/>
-            </w:tcMar>
-          </w:tcPr>
-          <w:p>
-            <w:pPr>
-              <w:rPr>
-                <w:rFonts w:ascii="Urbanist" w:eastAsia="Urbanist" w:hAnsi="Urbanist" w:cs="Urbanist"/>
-                <w:sz w:val="22"/>
-                <w:szCs w:val="22"/>
-              </w:rPr>
-            </w:pPr>
-            <w:r>
-              <w:rPr>
-                <w:noProof/>
-              </w:rPr>
-              <w:drawing>
-                <wp:inline distT="0" distB="0" distL="0" distR="0" wp14:anchorId="19525B71" wp14:editId="5874EC7D">
-                  <wp:extent cx="1464469" cy="1952625"/>
-                  <wp:effectExtent l="0" t="0" r="0" b="0"/>
-                  <wp:docPr id="983434893" name="Picture 983434893"/>
-                  <wp:cNvGraphicFramePr>
-                    <a:graphicFrameLocks xmlns:a="http://schemas.openxmlformats.org/drawingml/2006/main" noChangeAspect="1"/>
-                  </wp:cNvGraphicFramePr>
-                  <a:graphic xmlns:a="http://schemas.openxmlformats.org/drawingml/2006/main">
-                    <a:graphicData uri="http://schemas.openxmlformats.org/drawingml/2006/picture">
-                      <pic:pic xmlns:pic="http://schemas.openxmlformats.org/drawingml/2006/picture">
-                        <pic:nvPicPr>
-                          <pic:cNvPr id="0" name=""/>
-                          <pic:cNvPicPr/>
-                        </pic:nvPicPr>
-                        <pic:blipFill>
-                          <a:blip r:embed="rId12" cstate="print">
-                            <a:extLst>
-                              <a:ext uri="{28A0092B-C50C-407E-A947-70E740481C1C}">
-                                <a14:useLocalDpi xmlns:a14="http://schemas.microsoft.com/office/drawing/2010/main" val="0"/>
-                              </a:ext>
-                            </a:extLst>
-                          </a:blip>
-                          <a:stretch>
-                            <a:fillRect/>
-                          </a:stretch>
-                        </pic:blipFill>
-                        <pic:spPr>
-                          <a:xfrm>
-                            <a:off x="0" y="0"/>
-                            <a:ext cx="1464469" cy="1952625"/>
-                          </a:xfrm>
-                          <a:prstGeom prst="rect">
-                            <a:avLst/>
-                          </a:prstGeom>
-                        </pic:spPr>
-                      </pic:pic>
-                    </a:graphicData>
-                  </a:graphic>
-                </wp:inline>
-              </w:drawing>
+              <w:t>{{</w:t>
+            </w:r>
+            <w:proofErr w:type="spellStart"/>
+            <w:r>
+              <w:rPr>
+                <w:rFonts w:ascii="Urbanist" w:eastAsia="Urbanist" w:hAnsi="Urbanist" w:cs="Urbanist"/>
+                <w:sz w:val="22"/>
+                <w:szCs w:val="22"/>
+              </w:rPr>
+              <w:t>shower_notes</w:t>
+            </w:r>
+            <w:proofErr w:type="spellEnd"/>
+            <w:r>
+              <w:rPr>
+                <w:rFonts w:ascii="Urbanist" w:eastAsia="Urbanist" w:hAnsi="Urbanist" w:cs="Urbanist"/>
+                <w:sz w:val="22"/>
+                <w:szCs w:val="22"/>
+              </w:rPr>
+              <w:t>}}</w:t>
             </w:r>
           </w:p>
         </w:tc>
@@ -2831,7 +2832,7 @@
         </w:tc>
         <w:tc>
           <w:tcPr>
-            <w:tcW w:w="3135" w:type="dxa"/>
+            <w:tcW w:w="5608" w:type="dxa"/>
             <w:tcBorders>
               <w:top w:val="single" w:sz="6" w:space="0" w:color="929292"/>
               <w:left w:val="single" w:sz="6" w:space="0" w:color="929292"/>
@@ -2888,35 +2889,6 @@
               </w:rPr>
               <w:t>}}</w:t>
             </w:r>
-          </w:p>
-        </w:tc>
-        <w:tc>
-          <w:tcPr>
-            <w:tcW w:w="2565" w:type="dxa"/>
-            <w:tcBorders>
-              <w:top w:val="single" w:sz="6" w:space="0" w:color="929292"/>
-              <w:left w:val="single" w:sz="6" w:space="0" w:color="929292"/>
-              <w:bottom w:val="single" w:sz="6" w:space="0" w:color="929292"/>
-              <w:right w:val="single" w:sz="6" w:space="0" w:color="929292"/>
-            </w:tcBorders>
-            <w:shd w:val="clear" w:color="auto" w:fill="D9D9D9" w:themeFill="background1" w:themeFillShade="D9"/>
-            <w:tcMar>
-              <w:top w:w="75" w:type="dxa"/>
-              <w:left w:w="75" w:type="dxa"/>
-              <w:bottom w:w="75" w:type="dxa"/>
-              <w:right w:w="75" w:type="dxa"/>
-            </w:tcMar>
-          </w:tcPr>
-          <w:p>
-            <w:pPr>
-              <w:rPr>
-                <w:rFonts w:ascii="Urbanist" w:eastAsia="Urbanist" w:hAnsi="Urbanist" w:cs="Urbanist"/>
-                <w:b/>
-                <w:bCs/>
-                <w:sz w:val="22"/>
-                <w:szCs w:val="22"/>
-              </w:rPr>
-            </w:pPr>
           </w:p>
         </w:tc>
       </w:tr>
@@ -2991,13 +2963,47 @@
                 <w:sz w:val="22"/>
                 <w:szCs w:val="22"/>
               </w:rPr>
-              <w:t>Good</w:t>
+              <w:t>{{</w:t>
+            </w:r>
+            <w:proofErr w:type="spellStart"/>
+            <w:r>
+              <w:rPr>
+                <w:rFonts w:ascii="Urbanist" w:eastAsia="Urbanist" w:hAnsi="Urbanist" w:cs="Urbanist"/>
+                <w:sz w:val="22"/>
+                <w:szCs w:val="22"/>
+              </w:rPr>
+              <w:t>sink</w:t>
+            </w:r>
+            <w:r>
+              <w:rPr>
+                <w:rFonts w:ascii="Urbanist" w:eastAsia="Urbanist" w:hAnsi="Urbanist" w:cs="Urbanist"/>
+                <w:sz w:val="22"/>
+                <w:szCs w:val="22"/>
+              </w:rPr>
+              <w:t>_taps</w:t>
+            </w:r>
+            <w:r>
+              <w:rPr>
+                <w:rFonts w:ascii="Urbanist" w:eastAsia="Urbanist" w:hAnsi="Urbanist" w:cs="Urbanist"/>
+                <w:sz w:val="22"/>
+                <w:szCs w:val="22"/>
+              </w:rPr>
+              <w:t>_status</w:t>
+            </w:r>
+            <w:proofErr w:type="spellEnd"/>
+            <w:r>
+              <w:rPr>
+                <w:rFonts w:ascii="Urbanist" w:eastAsia="Urbanist" w:hAnsi="Urbanist" w:cs="Urbanist"/>
+                <w:sz w:val="22"/>
+                <w:szCs w:val="22"/>
+              </w:rPr>
+              <w:t>}}</w:t>
             </w:r>
           </w:p>
         </w:tc>
         <w:tc>
           <w:tcPr>
-            <w:tcW w:w="3135" w:type="dxa"/>
+            <w:tcW w:w="5608" w:type="dxa"/>
             <w:tcBorders>
               <w:top w:val="single" w:sz="6" w:space="0" w:color="929292"/>
               <w:left w:val="single" w:sz="6" w:space="0" w:color="929292"/>
@@ -3020,176 +3026,52 @@
                 <w:szCs w:val="22"/>
               </w:rPr>
             </w:pPr>
-          </w:p>
-        </w:tc>
-        <w:tc>
-          <w:tcPr>
-            <w:tcW w:w="2565" w:type="dxa"/>
-            <w:tcBorders>
-              <w:top w:val="single" w:sz="6" w:space="0" w:color="929292"/>
-              <w:left w:val="single" w:sz="6" w:space="0" w:color="929292"/>
-              <w:bottom w:val="single" w:sz="6" w:space="0" w:color="929292"/>
-              <w:right w:val="single" w:sz="6" w:space="0" w:color="929292"/>
-            </w:tcBorders>
-            <w:shd w:val="clear" w:color="auto" w:fill="FFFFFF" w:themeFill="background1"/>
-            <w:tcMar>
-              <w:top w:w="75" w:type="dxa"/>
-              <w:left w:w="75" w:type="dxa"/>
-              <w:bottom w:w="75" w:type="dxa"/>
-              <w:right w:w="75" w:type="dxa"/>
-            </w:tcMar>
-          </w:tcPr>
-          <w:p>
-            <w:pPr>
-              <w:rPr>
-                <w:rFonts w:ascii="Urbanist" w:eastAsia="Urbanist" w:hAnsi="Urbanist" w:cs="Urbanist"/>
-                <w:sz w:val="22"/>
-                <w:szCs w:val="22"/>
-              </w:rPr>
-            </w:pPr>
-          </w:p>
-        </w:tc>
-      </w:tr>
-      <w:tr>
-        <w:trPr>
-          <w:trHeight w:val="270"/>
-        </w:trPr>
-        <w:tc>
-          <w:tcPr>
-            <w:tcW w:w="2040" w:type="dxa"/>
-            <w:tcBorders>
-              <w:top w:val="single" w:sz="6" w:space="0" w:color="929292"/>
-              <w:left w:val="single" w:sz="6" w:space="0" w:color="929292"/>
-              <w:bottom w:val="single" w:sz="6" w:space="0" w:color="929292"/>
-              <w:right w:val="single" w:sz="6" w:space="0" w:color="89847F"/>
-            </w:tcBorders>
-            <w:shd w:val="clear" w:color="auto" w:fill="FFFFFF" w:themeFill="background1"/>
-            <w:tcMar>
-              <w:top w:w="75" w:type="dxa"/>
-              <w:left w:w="75" w:type="dxa"/>
-              <w:bottom w:w="75" w:type="dxa"/>
-              <w:right w:w="75" w:type="dxa"/>
-            </w:tcMar>
-          </w:tcPr>
-          <w:p>
-            <w:pPr>
-              <w:keepLines/>
-              <w:rPr>
-                <w:rFonts w:ascii="Urbanist" w:eastAsia="Urbanist" w:hAnsi="Urbanist" w:cs="Urbanist"/>
-                <w:sz w:val="22"/>
-                <w:szCs w:val="22"/>
-              </w:rPr>
-            </w:pPr>
-            <w:r>
-              <w:rPr>
-                <w:rFonts w:ascii="Urbanist" w:eastAsia="Urbanist" w:hAnsi="Urbanist" w:cs="Urbanist"/>
-                <w:sz w:val="22"/>
-                <w:szCs w:val="22"/>
-              </w:rPr>
-              <w:t xml:space="preserve">Countertop </w:t>
-            </w:r>
-          </w:p>
-        </w:tc>
-        <w:tc>
-          <w:tcPr>
-            <w:tcW w:w="1275" w:type="dxa"/>
-            <w:tcBorders>
-              <w:top w:val="single" w:sz="6" w:space="0" w:color="929292"/>
-              <w:left w:val="single" w:sz="6" w:space="0" w:color="89847F"/>
-              <w:bottom w:val="single" w:sz="6" w:space="0" w:color="929292"/>
-              <w:right w:val="single" w:sz="6" w:space="0" w:color="929292"/>
-            </w:tcBorders>
-            <w:shd w:val="clear" w:color="auto" w:fill="FFFFFF" w:themeFill="background1"/>
-            <w:tcMar>
-              <w:top w:w="75" w:type="dxa"/>
-              <w:left w:w="75" w:type="dxa"/>
-              <w:bottom w:w="75" w:type="dxa"/>
-              <w:right w:w="75" w:type="dxa"/>
-            </w:tcMar>
-          </w:tcPr>
-          <w:p>
-            <w:pPr>
-              <w:rPr>
-                <w:rFonts w:ascii="Urbanist" w:eastAsia="Urbanist" w:hAnsi="Urbanist" w:cs="Urbanist"/>
-                <w:sz w:val="22"/>
-                <w:szCs w:val="22"/>
-              </w:rPr>
-            </w:pPr>
-            <w:r>
-              <w:rPr>
-                <w:rFonts w:ascii="Urbanist" w:eastAsia="Urbanist" w:hAnsi="Urbanist" w:cs="Urbanist"/>
-                <w:sz w:val="22"/>
-                <w:szCs w:val="22"/>
-              </w:rPr>
-              <w:t>Good</w:t>
-            </w:r>
-          </w:p>
-        </w:tc>
-        <w:tc>
-          <w:tcPr>
-            <w:tcW w:w="3135" w:type="dxa"/>
-            <w:tcBorders>
-              <w:top w:val="single" w:sz="6" w:space="0" w:color="929292"/>
-              <w:left w:val="single" w:sz="6" w:space="0" w:color="929292"/>
-              <w:bottom w:val="single" w:sz="6" w:space="0" w:color="929292"/>
-              <w:right w:val="single" w:sz="6" w:space="0" w:color="929292"/>
-            </w:tcBorders>
-            <w:shd w:val="clear" w:color="auto" w:fill="FFFFFF" w:themeFill="background1"/>
-            <w:tcMar>
-              <w:top w:w="75" w:type="dxa"/>
-              <w:left w:w="75" w:type="dxa"/>
-              <w:bottom w:w="75" w:type="dxa"/>
-              <w:right w:w="75" w:type="dxa"/>
-            </w:tcMar>
-          </w:tcPr>
-          <w:p>
-            <w:pPr>
-              <w:rPr>
-                <w:rFonts w:ascii="Urbanist" w:eastAsia="Urbanist" w:hAnsi="Urbanist" w:cs="Urbanist"/>
-                <w:sz w:val="22"/>
-                <w:szCs w:val="22"/>
-              </w:rPr>
-            </w:pPr>
-          </w:p>
-        </w:tc>
-        <w:tc>
-          <w:tcPr>
-            <w:tcW w:w="2565" w:type="dxa"/>
-            <w:tcBorders>
-              <w:top w:val="single" w:sz="6" w:space="0" w:color="929292"/>
-              <w:left w:val="single" w:sz="6" w:space="0" w:color="929292"/>
-              <w:bottom w:val="single" w:sz="6" w:space="0" w:color="929292"/>
-              <w:right w:val="single" w:sz="6" w:space="0" w:color="929292"/>
-            </w:tcBorders>
-            <w:shd w:val="clear" w:color="auto" w:fill="FFFFFF" w:themeFill="background1"/>
-            <w:tcMar>
-              <w:top w:w="75" w:type="dxa"/>
-              <w:left w:w="75" w:type="dxa"/>
-              <w:bottom w:w="75" w:type="dxa"/>
-              <w:right w:w="75" w:type="dxa"/>
-            </w:tcMar>
-          </w:tcPr>
-          <w:p>
-            <w:pPr>
-              <w:rPr>
-                <w:rFonts w:ascii="Urbanist" w:eastAsia="Urbanist" w:hAnsi="Urbanist" w:cs="Urbanist"/>
-                <w:sz w:val="22"/>
-                <w:szCs w:val="22"/>
-              </w:rPr>
-            </w:pPr>
+            <w:r>
+              <w:rPr>
+                <w:rFonts w:ascii="Urbanist" w:eastAsia="Urbanist" w:hAnsi="Urbanist" w:cs="Urbanist"/>
+                <w:sz w:val="22"/>
+                <w:szCs w:val="22"/>
+              </w:rPr>
+              <w:t>{{</w:t>
+            </w:r>
+            <w:proofErr w:type="spellStart"/>
+            <w:r>
+              <w:rPr>
+                <w:rFonts w:ascii="Urbanist" w:eastAsia="Urbanist" w:hAnsi="Urbanist" w:cs="Urbanist"/>
+                <w:sz w:val="22"/>
+                <w:szCs w:val="22"/>
+              </w:rPr>
+              <w:t>sink</w:t>
+            </w:r>
+            <w:r>
+              <w:rPr>
+                <w:rFonts w:ascii="Urbanist" w:eastAsia="Urbanist" w:hAnsi="Urbanist" w:cs="Urbanist"/>
+                <w:sz w:val="22"/>
+                <w:szCs w:val="22"/>
+              </w:rPr>
+              <w:t>_taps</w:t>
+            </w:r>
+            <w:r>
+              <w:rPr>
+                <w:rFonts w:ascii="Urbanist" w:eastAsia="Urbanist" w:hAnsi="Urbanist" w:cs="Urbanist"/>
+                <w:sz w:val="22"/>
+                <w:szCs w:val="22"/>
+              </w:rPr>
+              <w:t>_notes</w:t>
+            </w:r>
+            <w:proofErr w:type="spellEnd"/>
+            <w:r>
+              <w:rPr>
+                <w:rFonts w:ascii="Urbanist" w:eastAsia="Urbanist" w:hAnsi="Urbanist" w:cs="Urbanist"/>
+                <w:sz w:val="22"/>
+                <w:szCs w:val="22"/>
+              </w:rPr>
+              <w:t>}}</w:t>
+            </w:r>
           </w:p>
         </w:tc>
       </w:tr>
     </w:tbl>
-    <w:p>
-      <w:pPr>
-        <w:rPr>
-          <w:rFonts w:ascii="Urbanist" w:eastAsia="Urbanist" w:hAnsi="Urbanist" w:cs="Urbanist"/>
-          <w:sz w:val="22"/>
-          <w:szCs w:val="22"/>
-        </w:rPr>
-      </w:pPr>
-    </w:p>
     <w:p>
       <w:pPr>
         <w:rPr>
@@ -3208,24 +3090,6 @@
           <w:lang w:val="en-US"/>
         </w:rPr>
       </w:pPr>
-      <w:r>
-        <w:rPr>
-          <w:rFonts w:ascii="Urbanist" w:eastAsia="Urbanist" w:hAnsi="Urbanist" w:cs="Urbanist"/>
-          <w:sz w:val="22"/>
-          <w:szCs w:val="22"/>
-          <w:lang w:val="en-US"/>
-        </w:rPr>
-        <w:t xml:space="preserve">Cleaned: </w:t>
-      </w:r>
-      <w:r>
-        <w:rPr>
-          <w:rFonts w:ascii="Urbanist" w:eastAsia="Urbanist" w:hAnsi="Urbanist" w:cs="Urbanist"/>
-          <w:sz w:val="22"/>
-          <w:szCs w:val="22"/>
-          <w:lang w:val="en-US"/>
-        </w:rPr>
-        <w:t>Yes</w:t>
-      </w:r>
     </w:p>
     <w:p>
       <w:pPr>
@@ -3242,7 +3106,6 @@
       <w:pPr>
         <w:rPr>
           <w:rFonts w:ascii="Urbanist" w:eastAsia="Urbanist" w:hAnsi="Urbanist" w:cs="Urbanist"/>
-          <w:color w:val="444444"/>
           <w:sz w:val="22"/>
           <w:szCs w:val="22"/>
         </w:rPr>
@@ -3253,45 +3116,7 @@
           <w:sz w:val="22"/>
           <w:szCs w:val="22"/>
         </w:rPr>
-        <w:t>We, the undersigned, acknowledge that we have jointly carried out the Outgoing Inspection and hereby declare the condition of the dwelling/property as above.</w:t>
-      </w:r>
-    </w:p>
-    <w:p>
-      <w:pPr>
-        <w:rPr>
-          <w:rFonts w:ascii="Urbanist" w:eastAsia="Urbanist" w:hAnsi="Urbanist" w:cs="Urbanist"/>
-          <w:sz w:val="22"/>
-          <w:szCs w:val="22"/>
-        </w:rPr>
-      </w:pPr>
-    </w:p>
-    <w:p>
-      <w:pPr>
-        <w:rPr>
-          <w:rFonts w:ascii="Urbanist" w:eastAsia="Urbanist" w:hAnsi="Urbanist" w:cs="Urbanist"/>
-          <w:sz w:val="22"/>
-          <w:szCs w:val="22"/>
-        </w:rPr>
-      </w:pPr>
-      <w:r>
-        <w:rPr>
-          <w:rFonts w:ascii="Urbanist" w:eastAsia="Urbanist" w:hAnsi="Urbanist" w:cs="Urbanist"/>
-          <w:sz w:val="22"/>
-          <w:szCs w:val="22"/>
-        </w:rPr>
-        <w:t>Tenant: ______________</w:t>
-      </w:r>
-      <w:r>
-        <w:tab/>
-      </w:r>
-      <w:r>
-        <w:tab/>
-      </w:r>
-      <w:r>
-        <w:tab/>
-      </w:r>
-      <w:r>
-        <w:tab/>
+        <w:t>This inspection has been carried out by {{name}} {{surname}} on {{date}} and has been signed digitally.</w:t>
       </w:r>
       <w:r>
         <w:rPr>
@@ -3299,93 +3124,12 @@
           <w:sz w:val="22"/>
           <w:szCs w:val="22"/>
         </w:rPr>
-        <w:t>Landlord: _______________</w:t>
+        <w:t xml:space="preserve"> A copy of this agreement has been sent via WhatsApp to {{name}} at {{phone}}.</w:t>
       </w:r>
     </w:p>
-    <w:p>
-      <w:pPr>
-        <w:rPr>
-          <w:rFonts w:ascii="Urbanist" w:eastAsia="Urbanist" w:hAnsi="Urbanist" w:cs="Urbanist"/>
-          <w:sz w:val="22"/>
-          <w:szCs w:val="22"/>
-        </w:rPr>
-      </w:pPr>
-    </w:p>
-    <w:p>
-      <w:pPr>
-        <w:rPr>
-          <w:rFonts w:ascii="Urbanist" w:eastAsia="Urbanist" w:hAnsi="Urbanist" w:cs="Urbanist"/>
-          <w:sz w:val="22"/>
-          <w:szCs w:val="22"/>
-        </w:rPr>
-      </w:pPr>
-      <w:r>
-        <w:rPr>
-          <w:rFonts w:ascii="Urbanist" w:eastAsia="Urbanist" w:hAnsi="Urbanist" w:cs="Urbanist"/>
-          <w:sz w:val="22"/>
-          <w:szCs w:val="22"/>
-        </w:rPr>
-        <w:t>Date:</w:t>
-      </w:r>
-      <w:r>
-        <w:tab/>
-      </w:r>
-      <w:r>
-        <w:rPr>
-          <w:rFonts w:ascii="Urbanist" w:eastAsia="Urbanist" w:hAnsi="Urbanist" w:cs="Urbanist"/>
-          <w:sz w:val="22"/>
-          <w:szCs w:val="22"/>
-        </w:rPr>
-        <w:t xml:space="preserve"> ______________</w:t>
-      </w:r>
-      <w:r>
-        <w:tab/>
-      </w:r>
-      <w:r>
-        <w:tab/>
-      </w:r>
-      <w:r>
-        <w:tab/>
-      </w:r>
-      <w:r>
-        <w:tab/>
-      </w:r>
-      <w:r>
-        <w:rPr>
-          <w:rFonts w:ascii="Urbanist" w:eastAsia="Urbanist" w:hAnsi="Urbanist" w:cs="Urbanist"/>
-          <w:sz w:val="22"/>
-          <w:szCs w:val="22"/>
-        </w:rPr>
-        <w:t>Date:</w:t>
-      </w:r>
-      <w:r>
-        <w:tab/>
-      </w:r>
-      <w:r>
-        <w:rPr>
-          <w:rFonts w:ascii="Urbanist" w:eastAsia="Urbanist" w:hAnsi="Urbanist" w:cs="Urbanist"/>
-          <w:sz w:val="22"/>
-          <w:szCs w:val="22"/>
-        </w:rPr>
-        <w:t xml:space="preserve">    ________________</w:t>
-      </w:r>
-    </w:p>
-    <w:p>
-      <w:pPr>
-        <w:rPr>
-          <w:rFonts w:ascii="Urbanist" w:eastAsia="Urbanist" w:hAnsi="Urbanist" w:cs="Urbanist"/>
-          <w:sz w:val="22"/>
-          <w:szCs w:val="22"/>
-        </w:rPr>
-      </w:pPr>
-    </w:p>
     <w:sectPr>
-      <w:headerReference w:type="even" r:id="rId13"/>
-      <w:headerReference w:type="default" r:id="rId14"/>
-      <w:footerReference w:type="even" r:id="rId15"/>
-      <w:footerReference w:type="default" r:id="rId16"/>
-      <w:headerReference w:type="first" r:id="rId17"/>
-      <w:footerReference w:type="first" r:id="rId18"/>
+      <w:headerReference w:type="default" r:id="rId11"/>
+      <w:footerReference w:type="default" r:id="rId12"/>
       <w:pgSz w:w="11900" w:h="16840"/>
       <w:pgMar w:top="1440" w:right="1440" w:bottom="1440" w:left="1440" w:header="1985" w:footer="1701" w:gutter="0"/>
       <w:cols w:space="708"/>
@@ -3421,16 +3165,6 @@
 <w:ftr xmlns:wpc="http://schemas.microsoft.com/office/word/2010/wordprocessingCanvas" xmlns:cx="http://schemas.microsoft.com/office/drawing/2014/chartex" xmlns:cx1="http://schemas.microsoft.com/office/drawing/2015/9/8/chartex" xmlns:cx2="http://schemas.microsoft.com/office/drawing/2015/10/21/chartex" xmlns:cx3="http://schemas.microsoft.com/office/drawing/2016/5/9/chartex" xmlns:cx4="http://schemas.microsoft.com/office/drawing/2016/5/10/chartex" xmlns:cx5="http://schemas.microsoft.com/office/drawing/2016/5/11/chartex" xmlns:cx6="http://schemas.microsoft.com/office/drawing/2016/5/12/chartex" xmlns:cx7="http://schemas.microsoft.com/office/drawing/2016/5/13/chartex" xmlns:cx8="http://schemas.microsoft.com/office/drawing/2016/5/14/chartex" xmlns:mc="http://schemas.openxmlformats.org/markup-compatibility/2006" xmlns:aink="http://schemas.microsoft.com/office/drawing/2016/ink" xmlns:am3d="http://schemas.microsoft.com/office/drawing/2017/model3d" xmlns:o="urn:schemas-microsoft-com:office:office" xmlns:oel="http://schemas.microsoft.com/office/2019/extlst" xmlns:r="http://schemas.openxmlformats.org/officeDocument/2006/relationships" xmlns:m="http://schemas.openxmlformats.org/officeDocument/2006/math" xmlns:v="urn:schemas-microsoft-com:vml" xmlns:wp14="http://schemas.microsoft.com/office/word/2010/wordprocessingDrawing" xmlns:wp="http://schemas.openxmlformats.org/drawingml/2006/wordprocessingDrawing" xmlns:w10="urn:schemas-microsoft-com:office:word" xmlns:w="http://schemas.openxmlformats.org/wordprocessingml/2006/main" xmlns:w14="http://schemas.microsoft.com/office/word/2010/wordml" xmlns:w15="http://schemas.microsoft.com/office/word/2012/wordml" xmlns:w16cex="http://schemas.microsoft.com/office/word/2018/wordml/cex" xmlns:w16cid="http://schemas.microsoft.com/office/word/2016/wordml/cid" xmlns:w16="http://schemas.microsoft.com/office/word/2018/wordml" xmlns:w16sdtdh="http://schemas.microsoft.com/office/word/2020/wordml/sdtdatahash" xmlns:w16se="http://schemas.microsoft.com/office/word/2015/wordml/symex" xmlns:wpg="http://schemas.microsoft.com/office/word/2010/wordprocessingGroup" xmlns:wpi="http://schemas.microsoft.com/office/word/2010/wordprocessingInk" xmlns:wne="http://schemas.microsoft.com/office/word/2006/wordml" xmlns:wps="http://schemas.microsoft.com/office/word/2010/wordprocessingShape" mc:Ignorable="w14 w15 w16se w16cid w16 w16cex w16sdtdh wp14">
   <w:p>
     <w:pPr>
-      <w:pStyle w:val="Footer"/>
-    </w:pPr>
-  </w:p>
-</w:ftr>
-</file>
-
-<file path=word/footer2.xml><?xml version="1.0" encoding="utf-8"?>
-<w:ftr xmlns:wpc="http://schemas.microsoft.com/office/word/2010/wordprocessingCanvas" xmlns:cx="http://schemas.microsoft.com/office/drawing/2014/chartex" xmlns:cx1="http://schemas.microsoft.com/office/drawing/2015/9/8/chartex" xmlns:cx2="http://schemas.microsoft.com/office/drawing/2015/10/21/chartex" xmlns:cx3="http://schemas.microsoft.com/office/drawing/2016/5/9/chartex" xmlns:cx4="http://schemas.microsoft.com/office/drawing/2016/5/10/chartex" xmlns:cx5="http://schemas.microsoft.com/office/drawing/2016/5/11/chartex" xmlns:cx6="http://schemas.microsoft.com/office/drawing/2016/5/12/chartex" xmlns:cx7="http://schemas.microsoft.com/office/drawing/2016/5/13/chartex" xmlns:cx8="http://schemas.microsoft.com/office/drawing/2016/5/14/chartex" xmlns:mc="http://schemas.openxmlformats.org/markup-compatibility/2006" xmlns:aink="http://schemas.microsoft.com/office/drawing/2016/ink" xmlns:am3d="http://schemas.microsoft.com/office/drawing/2017/model3d" xmlns:o="urn:schemas-microsoft-com:office:office" xmlns:oel="http://schemas.microsoft.com/office/2019/extlst" xmlns:r="http://schemas.openxmlformats.org/officeDocument/2006/relationships" xmlns:m="http://schemas.openxmlformats.org/officeDocument/2006/math" xmlns:v="urn:schemas-microsoft-com:vml" xmlns:wp14="http://schemas.microsoft.com/office/word/2010/wordprocessingDrawing" xmlns:wp="http://schemas.openxmlformats.org/drawingml/2006/wordprocessingDrawing" xmlns:w10="urn:schemas-microsoft-com:office:word" xmlns:w="http://schemas.openxmlformats.org/wordprocessingml/2006/main" xmlns:w14="http://schemas.microsoft.com/office/word/2010/wordml" xmlns:w15="http://schemas.microsoft.com/office/word/2012/wordml" xmlns:w16cex="http://schemas.microsoft.com/office/word/2018/wordml/cex" xmlns:w16cid="http://schemas.microsoft.com/office/word/2016/wordml/cid" xmlns:w16="http://schemas.microsoft.com/office/word/2018/wordml" xmlns:w16sdtdh="http://schemas.microsoft.com/office/word/2020/wordml/sdtdatahash" xmlns:w16se="http://schemas.microsoft.com/office/word/2015/wordml/symex" xmlns:wpg="http://schemas.microsoft.com/office/word/2010/wordprocessingGroup" xmlns:wpi="http://schemas.microsoft.com/office/word/2010/wordprocessingInk" xmlns:wne="http://schemas.microsoft.com/office/word/2006/wordml" xmlns:wps="http://schemas.microsoft.com/office/word/2010/wordprocessingShape" mc:Ignorable="w14 w15 w16se w16cid w16 w16cex w16sdtdh wp14">
-  <w:p>
-    <w:pPr>
       <w:pStyle w:val="BasicParagraph"/>
       <w:tabs>
         <w:tab w:val="left" w:pos="1180"/>
@@ -3455,15 +3189,15 @@
         <w:lang w:val="en-US"/>
       </w:rPr>
       <w:drawing>
-        <wp:anchor distT="0" distB="0" distL="114300" distR="114300" simplePos="0" relativeHeight="251658241" behindDoc="1" locked="0" layoutInCell="1" allowOverlap="1" wp14:anchorId="1F070840" wp14:editId="6BD43AAA">
+        <wp:anchor distT="0" distB="0" distL="114300" distR="114300" simplePos="0" relativeHeight="251658241" behindDoc="1" locked="0" layoutInCell="1" allowOverlap="1" wp14:anchorId="1F070840" wp14:editId="33053638">
           <wp:simplePos x="0" y="0"/>
           <wp:positionH relativeFrom="column">
-            <wp:posOffset>4747260</wp:posOffset>
+            <wp:posOffset>4749800</wp:posOffset>
           </wp:positionH>
           <wp:positionV relativeFrom="paragraph">
-            <wp:posOffset>-53889</wp:posOffset>
+            <wp:posOffset>-52070</wp:posOffset>
           </wp:positionV>
-          <wp:extent cx="144811" cy="593725"/>
+          <wp:extent cx="144780" cy="196850"/>
           <wp:effectExtent l="0" t="0" r="0" b="0"/>
           <wp:wrapNone/>
           <wp:docPr id="4" name="Picture 4"/>
@@ -3477,7 +3211,7 @@
                   <pic:cNvPr id="4" name="icons.png"/>
                   <pic:cNvPicPr/>
                 </pic:nvPicPr>
-                <pic:blipFill>
+                <pic:blipFill rotWithShape="1">
                   <a:blip r:embed="rId1">
                     <a:extLst>
                       <a:ext uri="{28A0092B-C50C-407E-A947-70E740481C1C}">
@@ -3485,18 +3219,25 @@
                       </a:ext>
                     </a:extLst>
                   </a:blip>
-                  <a:stretch>
-                    <a:fillRect/>
-                  </a:stretch>
+                  <a:srcRect b="66838"/>
+                  <a:stretch/>
                 </pic:blipFill>
-                <pic:spPr>
+                <pic:spPr bwMode="auto">
                   <a:xfrm>
                     <a:off x="0" y="0"/>
-                    <a:ext cx="144811" cy="593725"/>
+                    <a:ext cx="144811" cy="196892"/>
                   </a:xfrm>
                   <a:prstGeom prst="rect">
                     <a:avLst/>
                   </a:prstGeom>
+                  <a:ln>
+                    <a:noFill/>
+                  </a:ln>
+                  <a:extLst>
+                    <a:ext uri="{53640926-AAD7-44D8-BBD7-CCE9431645EC}">
+                      <a14:shadowObscured xmlns:a14="http://schemas.microsoft.com/office/drawing/2010/main"/>
+                    </a:ext>
+                  </a:extLst>
                 </pic:spPr>
               </pic:pic>
             </a:graphicData>
@@ -3528,7 +3269,6 @@
         <w:tab w:val="left" w:pos="7058"/>
       </w:tabs>
       <w:spacing w:after="113" w:line="240" w:lineRule="auto"/>
-      <w:ind w:left="7796"/>
       <w:rPr>
         <w:color w:val="26295D"/>
         <w:sz w:val="14"/>
@@ -3536,14 +3276,6 @@
         <w:lang w:val="en-US"/>
       </w:rPr>
     </w:pPr>
-    <w:r>
-      <w:rPr>
-        <w:rStyle w:val="Hyperlink"/>
-        <w:sz w:val="14"/>
-        <w:szCs w:val="14"/>
-      </w:rPr>
-      <w:t>www.bitprop.com</w:t>
-    </w:r>
   </w:p>
   <w:p>
     <w:pPr>
@@ -3553,44 +3285,12 @@
       </w:tabs>
       <w:ind w:left="7796"/>
       <w:rPr>
-        <w:color w:val="26295D"/>
         <w:sz w:val="14"/>
         <w:szCs w:val="14"/>
-        <w:lang w:val="en-US"/>
-      </w:rPr>
-    </w:pPr>
-    <w:r>
-      <w:rPr>
-        <w:color w:val="26295D"/>
-        <w:sz w:val="14"/>
-        <w:szCs w:val="14"/>
-      </w:rPr>
-      <w:t>@bitpropza</w:t>
-    </w:r>
-  </w:p>
-  <w:p>
-    <w:pPr>
-      <w:pStyle w:val="Footer"/>
-      <w:tabs>
-        <w:tab w:val="left" w:pos="7058"/>
-      </w:tabs>
-      <w:ind w:left="7796"/>
-      <w:rPr>
-        <w:sz w:val="14"/>
-        <w:szCs w:val="14"/>
       </w:rPr>
     </w:pPr>
   </w:p>
-</w:ftr>
-</file>
-
-<file path=word/footer3.xml><?xml version="1.0" encoding="utf-8"?>
-<w:ftr xmlns:wpc="http://schemas.microsoft.com/office/word/2010/wordprocessingCanvas" xmlns:cx="http://schemas.microsoft.com/office/drawing/2014/chartex" xmlns:cx1="http://schemas.microsoft.com/office/drawing/2015/9/8/chartex" xmlns:cx2="http://schemas.microsoft.com/office/drawing/2015/10/21/chartex" xmlns:cx3="http://schemas.microsoft.com/office/drawing/2016/5/9/chartex" xmlns:cx4="http://schemas.microsoft.com/office/drawing/2016/5/10/chartex" xmlns:cx5="http://schemas.microsoft.com/office/drawing/2016/5/11/chartex" xmlns:cx6="http://schemas.microsoft.com/office/drawing/2016/5/12/chartex" xmlns:cx7="http://schemas.microsoft.com/office/drawing/2016/5/13/chartex" xmlns:cx8="http://schemas.microsoft.com/office/drawing/2016/5/14/chartex" xmlns:mc="http://schemas.openxmlformats.org/markup-compatibility/2006" xmlns:aink="http://schemas.microsoft.com/office/drawing/2016/ink" xmlns:am3d="http://schemas.microsoft.com/office/drawing/2017/model3d" xmlns:o="urn:schemas-microsoft-com:office:office" xmlns:oel="http://schemas.microsoft.com/office/2019/extlst" xmlns:r="http://schemas.openxmlformats.org/officeDocument/2006/relationships" xmlns:m="http://schemas.openxmlformats.org/officeDocument/2006/math" xmlns:v="urn:schemas-microsoft-com:vml" xmlns:wp14="http://schemas.microsoft.com/office/word/2010/wordprocessingDrawing" xmlns:wp="http://schemas.openxmlformats.org/drawingml/2006/wordprocessingDrawing" xmlns:w10="urn:schemas-microsoft-com:office:word" xmlns:w="http://schemas.openxmlformats.org/wordprocessingml/2006/main" xmlns:w14="http://schemas.microsoft.com/office/word/2010/wordml" xmlns:w15="http://schemas.microsoft.com/office/word/2012/wordml" xmlns:w16cex="http://schemas.microsoft.com/office/word/2018/wordml/cex" xmlns:w16cid="http://schemas.microsoft.com/office/word/2016/wordml/cid" xmlns:w16="http://schemas.microsoft.com/office/word/2018/wordml" xmlns:w16sdtdh="http://schemas.microsoft.com/office/word/2020/wordml/sdtdatahash" xmlns:w16se="http://schemas.microsoft.com/office/word/2015/wordml/symex" xmlns:wpg="http://schemas.microsoft.com/office/word/2010/wordprocessingGroup" xmlns:wpi="http://schemas.microsoft.com/office/word/2010/wordprocessingInk" xmlns:wne="http://schemas.microsoft.com/office/word/2006/wordml" xmlns:wps="http://schemas.microsoft.com/office/word/2010/wordprocessingShape" mc:Ignorable="w14 w15 w16se w16cid w16 w16cex w16sdtdh wp14">
-  <w:p>
-    <w:pPr>
-      <w:pStyle w:val="Footer"/>
-    </w:pPr>
-  </w:p>
+  <w:p/>
 </w:ftr>
 </file>
 
@@ -3622,22 +3322,12 @@
     <w:pPr>
       <w:pStyle w:val="Header"/>
     </w:pPr>
-  </w:p>
-</w:hdr>
-</file>
-
-<file path=word/header2.xml><?xml version="1.0" encoding="utf-8"?>
-<w:hdr xmlns:wpc="http://schemas.microsoft.com/office/word/2010/wordprocessingCanvas" xmlns:cx="http://schemas.microsoft.com/office/drawing/2014/chartex" xmlns:cx1="http://schemas.microsoft.com/office/drawing/2015/9/8/chartex" xmlns:cx2="http://schemas.microsoft.com/office/drawing/2015/10/21/chartex" xmlns:cx3="http://schemas.microsoft.com/office/drawing/2016/5/9/chartex" xmlns:cx4="http://schemas.microsoft.com/office/drawing/2016/5/10/chartex" xmlns:cx5="http://schemas.microsoft.com/office/drawing/2016/5/11/chartex" xmlns:cx6="http://schemas.microsoft.com/office/drawing/2016/5/12/chartex" xmlns:cx7="http://schemas.microsoft.com/office/drawing/2016/5/13/chartex" xmlns:cx8="http://schemas.microsoft.com/office/drawing/2016/5/14/chartex" xmlns:mc="http://schemas.openxmlformats.org/markup-compatibility/2006" xmlns:aink="http://schemas.microsoft.com/office/drawing/2016/ink" xmlns:am3d="http://schemas.microsoft.com/office/drawing/2017/model3d" xmlns:o="urn:schemas-microsoft-com:office:office" xmlns:oel="http://schemas.microsoft.com/office/2019/extlst" xmlns:r="http://schemas.openxmlformats.org/officeDocument/2006/relationships" xmlns:m="http://schemas.openxmlformats.org/officeDocument/2006/math" xmlns:v="urn:schemas-microsoft-com:vml" xmlns:wp14="http://schemas.microsoft.com/office/word/2010/wordprocessingDrawing" xmlns:wp="http://schemas.openxmlformats.org/drawingml/2006/wordprocessingDrawing" xmlns:w10="urn:schemas-microsoft-com:office:word" xmlns:w="http://schemas.openxmlformats.org/wordprocessingml/2006/main" xmlns:w14="http://schemas.microsoft.com/office/word/2010/wordml" xmlns:w15="http://schemas.microsoft.com/office/word/2012/wordml" xmlns:w16cex="http://schemas.microsoft.com/office/word/2018/wordml/cex" xmlns:w16cid="http://schemas.microsoft.com/office/word/2016/wordml/cid" xmlns:w16="http://schemas.microsoft.com/office/word/2018/wordml" xmlns:w16sdtdh="http://schemas.microsoft.com/office/word/2020/wordml/sdtdatahash" xmlns:w16se="http://schemas.microsoft.com/office/word/2015/wordml/symex" xmlns:wpg="http://schemas.microsoft.com/office/word/2010/wordprocessingGroup" xmlns:wpi="http://schemas.microsoft.com/office/word/2010/wordprocessingInk" xmlns:wne="http://schemas.microsoft.com/office/word/2006/wordml" xmlns:wps="http://schemas.microsoft.com/office/word/2010/wordprocessingShape" mc:Ignorable="w14 w15 w16se w16cid w16 w16cex w16sdtdh wp14">
-  <w:p>
-    <w:pPr>
-      <w:pStyle w:val="Header"/>
-    </w:pPr>
     <w:r>
       <w:rPr>
         <w:noProof/>
       </w:rPr>
       <w:drawing>
-        <wp:anchor distT="0" distB="0" distL="114300" distR="114300" simplePos="0" relativeHeight="251658240" behindDoc="1" locked="0" layoutInCell="1" allowOverlap="1" wp14:anchorId="60BD1D72" wp14:editId="521F8A3C">
+        <wp:anchor distT="0" distB="0" distL="114300" distR="114300" simplePos="0" relativeHeight="251658240" behindDoc="1" locked="0" layoutInCell="1" allowOverlap="1" wp14:anchorId="60BD1D72" wp14:editId="2107C168">
           <wp:simplePos x="0" y="0"/>
           <wp:positionH relativeFrom="column">
             <wp:posOffset>-966582</wp:posOffset>
@@ -3693,16 +3383,6 @@
       </w:drawing>
     </w:r>
   </w:p>
-  <w:p>
-    <w:pPr>
-      <w:pStyle w:val="Header"/>
-    </w:pPr>
-  </w:p>
-</w:hdr>
-</file>
-
-<file path=word/header3.xml><?xml version="1.0" encoding="utf-8"?>
-<w:hdr xmlns:wpc="http://schemas.microsoft.com/office/word/2010/wordprocessingCanvas" xmlns:cx="http://schemas.microsoft.com/office/drawing/2014/chartex" xmlns:cx1="http://schemas.microsoft.com/office/drawing/2015/9/8/chartex" xmlns:cx2="http://schemas.microsoft.com/office/drawing/2015/10/21/chartex" xmlns:cx3="http://schemas.microsoft.com/office/drawing/2016/5/9/chartex" xmlns:cx4="http://schemas.microsoft.com/office/drawing/2016/5/10/chartex" xmlns:cx5="http://schemas.microsoft.com/office/drawing/2016/5/11/chartex" xmlns:cx6="http://schemas.microsoft.com/office/drawing/2016/5/12/chartex" xmlns:cx7="http://schemas.microsoft.com/office/drawing/2016/5/13/chartex" xmlns:cx8="http://schemas.microsoft.com/office/drawing/2016/5/14/chartex" xmlns:mc="http://schemas.openxmlformats.org/markup-compatibility/2006" xmlns:aink="http://schemas.microsoft.com/office/drawing/2016/ink" xmlns:am3d="http://schemas.microsoft.com/office/drawing/2017/model3d" xmlns:o="urn:schemas-microsoft-com:office:office" xmlns:oel="http://schemas.microsoft.com/office/2019/extlst" xmlns:r="http://schemas.openxmlformats.org/officeDocument/2006/relationships" xmlns:m="http://schemas.openxmlformats.org/officeDocument/2006/math" xmlns:v="urn:schemas-microsoft-com:vml" xmlns:wp14="http://schemas.microsoft.com/office/word/2010/wordprocessingDrawing" xmlns:wp="http://schemas.openxmlformats.org/drawingml/2006/wordprocessingDrawing" xmlns:w10="urn:schemas-microsoft-com:office:word" xmlns:w="http://schemas.openxmlformats.org/wordprocessingml/2006/main" xmlns:w14="http://schemas.microsoft.com/office/word/2010/wordml" xmlns:w15="http://schemas.microsoft.com/office/word/2012/wordml" xmlns:w16cex="http://schemas.microsoft.com/office/word/2018/wordml/cex" xmlns:w16cid="http://schemas.microsoft.com/office/word/2016/wordml/cid" xmlns:w16="http://schemas.microsoft.com/office/word/2018/wordml" xmlns:w16sdtdh="http://schemas.microsoft.com/office/word/2020/wordml/sdtdatahash" xmlns:w16se="http://schemas.microsoft.com/office/word/2015/wordml/symex" xmlns:wpg="http://schemas.microsoft.com/office/word/2010/wordprocessingGroup" xmlns:wpi="http://schemas.microsoft.com/office/word/2010/wordprocessingInk" xmlns:wne="http://schemas.microsoft.com/office/word/2006/wordml" xmlns:wps="http://schemas.microsoft.com/office/word/2010/wordprocessingShape" mc:Ignorable="w14 w15 w16se w16cid w16 w16cex w16sdtdh wp14">
   <w:p>
     <w:pPr>
       <w:pStyle w:val="Header"/>

</xml_diff>